<commit_message>
literatuurstudie en methodologie uitgewerkt
</commit_message>
<xml_diff>
--- a/bachproef/bronnen/Google scholar.docx
+++ b/bachproef/bronnen/Google scholar.docx
@@ -1,6 +1,6 @@
 
 <file path=word/document.xml><?xml version="1.0" encoding="utf-8"?>
-<w:document xmlns:wpc="http://schemas.microsoft.com/office/word/2010/wordprocessingCanvas" xmlns:cx="http://schemas.microsoft.com/office/drawing/2014/chartex" xmlns:cx1="http://schemas.microsoft.com/office/drawing/2015/9/8/chartex" xmlns:cx2="http://schemas.microsoft.com/office/drawing/2015/10/21/chartex" xmlns:cx3="http://schemas.microsoft.com/office/drawing/2016/5/9/chartex" xmlns:cx4="http://schemas.microsoft.com/office/drawing/2016/5/10/chartex" xmlns:cx5="http://schemas.microsoft.com/office/drawing/2016/5/11/chartex" xmlns:cx6="http://schemas.microsoft.com/office/drawing/2016/5/12/chartex" xmlns:cx7="http://schemas.microsoft.com/office/drawing/2016/5/13/chartex" xmlns:cx8="http://schemas.microsoft.com/office/drawing/2016/5/14/chartex" xmlns:mc="http://schemas.openxmlformats.org/markup-compatibility/2006" xmlns:aink="http://schemas.microsoft.com/office/drawing/2016/ink" xmlns:am3d="http://schemas.microsoft.com/office/drawing/2017/model3d" xmlns:o="urn:schemas-microsoft-com:office:office" xmlns:oel="http://schemas.microsoft.com/office/2019/extlst" xmlns:r="http://schemas.openxmlformats.org/officeDocument/2006/relationships" xmlns:m="http://schemas.openxmlformats.org/officeDocument/2006/math" xmlns:v="urn:schemas-microsoft-com:vml" xmlns:wp14="http://schemas.microsoft.com/office/word/2010/wordprocessingDrawing" xmlns:wp="http://schemas.openxmlformats.org/drawingml/2006/wordprocessingDrawing" xmlns:w10="urn:schemas-microsoft-com:office:word" xmlns:w="http://schemas.openxmlformats.org/wordprocessingml/2006/main" xmlns:w14="http://schemas.microsoft.com/office/word/2010/wordml" xmlns:w15="http://schemas.microsoft.com/office/word/2012/wordml" xmlns:w16cex="http://schemas.microsoft.com/office/word/2018/wordml/cex" xmlns:w16cid="http://schemas.microsoft.com/office/word/2016/wordml/cid" xmlns:w16="http://schemas.microsoft.com/office/word/2018/wordml" xmlns:w16du="http://schemas.microsoft.com/office/word/2023/wordml/word16du" xmlns:w16sdtdh="http://schemas.microsoft.com/office/word/2020/wordml/sdtdatahash" xmlns:w16se="http://schemas.microsoft.com/office/word/2015/wordml/symex" xmlns:wpg="http://schemas.microsoft.com/office/word/2010/wordprocessingGroup" xmlns:wpi="http://schemas.microsoft.com/office/word/2010/wordprocessingInk" xmlns:wne="http://schemas.microsoft.com/office/word/2006/wordml" xmlns:wps="http://schemas.microsoft.com/office/word/2010/wordprocessingShape" mc:Ignorable="w14 w15 w16se w16cid w16 w16cex w16sdtdh w16du wp14">
+<w:document xmlns:wpc="http://schemas.microsoft.com/office/word/2010/wordprocessingCanvas" xmlns:cx="http://schemas.microsoft.com/office/drawing/2014/chartex" xmlns:cx1="http://schemas.microsoft.com/office/drawing/2015/9/8/chartex" xmlns:cx2="http://schemas.microsoft.com/office/drawing/2015/10/21/chartex" xmlns:cx3="http://schemas.microsoft.com/office/drawing/2016/5/9/chartex" xmlns:cx4="http://schemas.microsoft.com/office/drawing/2016/5/10/chartex" xmlns:cx5="http://schemas.microsoft.com/office/drawing/2016/5/11/chartex" xmlns:cx6="http://schemas.microsoft.com/office/drawing/2016/5/12/chartex" xmlns:cx7="http://schemas.microsoft.com/office/drawing/2016/5/13/chartex" xmlns:cx8="http://schemas.microsoft.com/office/drawing/2016/5/14/chartex" xmlns:mc="http://schemas.openxmlformats.org/markup-compatibility/2006" xmlns:aink="http://schemas.microsoft.com/office/drawing/2016/ink" xmlns:am3d="http://schemas.microsoft.com/office/drawing/2017/model3d" xmlns:o="urn:schemas-microsoft-com:office:office" xmlns:oel="http://schemas.microsoft.com/office/2019/extlst" xmlns:r="http://schemas.openxmlformats.org/officeDocument/2006/relationships" xmlns:m="http://schemas.openxmlformats.org/officeDocument/2006/math" xmlns:v="urn:schemas-microsoft-com:vml" xmlns:wp14="http://schemas.microsoft.com/office/word/2010/wordprocessingDrawing" xmlns:wp="http://schemas.openxmlformats.org/drawingml/2006/wordprocessingDrawing" xmlns:w10="urn:schemas-microsoft-com:office:word" xmlns:w="http://schemas.openxmlformats.org/wordprocessingml/2006/main" xmlns:w14="http://schemas.microsoft.com/office/word/2010/wordml" xmlns:w15="http://schemas.microsoft.com/office/word/2012/wordml" xmlns:w16cex="http://schemas.microsoft.com/office/word/2018/wordml/cex" xmlns:w16cid="http://schemas.microsoft.com/office/word/2016/wordml/cid" xmlns:w16="http://schemas.microsoft.com/office/word/2018/wordml" xmlns:w16du="http://schemas.microsoft.com/office/word/2023/wordml/word16du" xmlns:w16sdtdh="http://schemas.microsoft.com/office/word/2020/wordml/sdtdatahash" xmlns:w16sdtfl="http://schemas.microsoft.com/office/word/2024/wordml/sdtformatlock" xmlns:w16se="http://schemas.microsoft.com/office/word/2015/wordml/symex" xmlns:wpg="http://schemas.microsoft.com/office/word/2010/wordprocessingGroup" xmlns:wpi="http://schemas.microsoft.com/office/word/2010/wordprocessingInk" xmlns:wne="http://schemas.microsoft.com/office/word/2006/wordml" xmlns:wps="http://schemas.microsoft.com/office/word/2010/wordprocessingShape" mc:Ignorable="w14 w15 w16se w16cid w16 w16cex w16sdtdh w16sdtfl w16du wp14">
   <w:body>
     <w:p>
       <w:pPr>
@@ -36,7 +36,20 @@
           <w:lang w:val="nl-NL"/>
         </w:rPr>
       </w:pPr>
-      <w:hyperlink r:id="rId4" w:history="1">
+      <w:r>
+        <w:rPr>
+          <w:lang w:val="nl-NL"/>
+        </w:rPr>
+        <w:t>OK - GEBRUIKT</w:t>
+      </w:r>
+    </w:p>
+    <w:p>
+      <w:pPr>
+        <w:rPr>
+          <w:lang w:val="nl-NL"/>
+        </w:rPr>
+      </w:pPr>
+      <w:hyperlink r:id="rId7" w:history="1">
         <w:r>
           <w:rPr>
             <w:rStyle w:val="Hyperlink"/>
@@ -61,9 +74,28 @@
         <w:t xml:space="preserve">Analysis on the Increase of Efficiency at the Reception, Using the Data Volley Statistical Analysis Software </w:t>
       </w:r>
     </w:p>
-    <w:p/>
-    <w:p>
-      <w:hyperlink r:id="rId5" w:history="1">
+    <w:p>
+      <w:pPr>
+        <w:rPr>
+          <w:lang w:val="nl-NL"/>
+        </w:rPr>
+      </w:pPr>
+    </w:p>
+    <w:p>
+      <w:pPr>
+        <w:rPr>
+          <w:lang w:val="nl-NL"/>
+        </w:rPr>
+      </w:pPr>
+      <w:r>
+        <w:rPr>
+          <w:lang w:val="nl-NL"/>
+        </w:rPr>
+        <w:t>OK - GEBRUIKT</w:t>
+      </w:r>
+    </w:p>
+    <w:p>
+      <w:hyperlink r:id="rId8" w:history="1">
         <w:r>
           <w:rPr>
             <w:rStyle w:val="Hyperlink"/>
@@ -87,14 +119,45 @@
         <w:t>Method of Analyzing and Managing Volleyball Action by Using Action Sensor of Mobile Device</w:t>
       </w:r>
     </w:p>
-    <w:p/>
-    <w:p>
-      <w:hyperlink r:id="rId6" w:history="1">
-        <w:r>
-          <w:rPr>
-            <w:rStyle w:val="Hyperlink"/>
-          </w:rPr>
-          <w:t>https://revistas.um.es/sportk/article/view/569061</w:t>
+    <w:p>
+      <w:pPr>
+        <w:rPr>
+          <w:lang w:val="nl-NL"/>
+        </w:rPr>
+      </w:pPr>
+    </w:p>
+    <w:p>
+      <w:pPr>
+        <w:rPr>
+          <w:lang w:val="nl-NL"/>
+        </w:rPr>
+      </w:pPr>
+      <w:r>
+        <w:rPr>
+          <w:lang w:val="nl-NL"/>
+        </w:rPr>
+        <w:t>OK - GEBRUIKT</w:t>
+      </w:r>
+    </w:p>
+    <w:p>
+      <w:hyperlink r:id="rId9" w:history="1">
+        <w:r>
+          <w:rPr>
+            <w:rStyle w:val="Hyperlink"/>
+          </w:rPr>
+          <w:t>https://revistas.um.es/sportk/article/v</w:t>
+        </w:r>
+        <w:r>
+          <w:rPr>
+            <w:rStyle w:val="Hyperlink"/>
+          </w:rPr>
+          <w:t>i</w:t>
+        </w:r>
+        <w:r>
+          <w:rPr>
+            <w:rStyle w:val="Hyperlink"/>
+          </w:rPr>
+          <w:t>ew/569061</w:t>
         </w:r>
       </w:hyperlink>
     </w:p>
@@ -120,9 +183,28 @@
         <w:t xml:space="preserve">olleyball score sheet: Review and bibliometric analysis </w:t>
       </w:r>
     </w:p>
-    <w:p/>
-    <w:p>
-      <w:hyperlink r:id="rId7" w:history="1">
+    <w:p>
+      <w:pPr>
+        <w:rPr>
+          <w:lang w:val="nl-NL"/>
+        </w:rPr>
+      </w:pPr>
+    </w:p>
+    <w:p>
+      <w:pPr>
+        <w:rPr>
+          <w:lang w:val="nl-NL"/>
+        </w:rPr>
+      </w:pPr>
+      <w:r>
+        <w:rPr>
+          <w:lang w:val="nl-NL"/>
+        </w:rPr>
+        <w:t>ONVINDBAAR</w:t>
+      </w:r>
+    </w:p>
+    <w:p>
+      <w:hyperlink r:id="rId10" w:history="1">
         <w:r>
           <w:rPr>
             <w:rStyle w:val="Hyperlink"/>
@@ -146,9 +228,28 @@
         <w:t>USING SOFTWARE PROGRAMS IN ANALYZING THE EFFICIENCY OF VOLLEYBALL PLAYERS AT SETTER'S POSITION.</w:t>
       </w:r>
     </w:p>
-    <w:p/>
-    <w:p>
-      <w:hyperlink r:id="rId8" w:history="1">
+    <w:p>
+      <w:pPr>
+        <w:rPr>
+          <w:lang w:val="nl-NL"/>
+        </w:rPr>
+      </w:pPr>
+    </w:p>
+    <w:p>
+      <w:pPr>
+        <w:rPr>
+          <w:lang w:val="nl-NL"/>
+        </w:rPr>
+      </w:pPr>
+      <w:r>
+        <w:rPr>
+          <w:lang w:val="nl-NL"/>
+        </w:rPr>
+        <w:t>OK - GEBRUIKT</w:t>
+      </w:r>
+    </w:p>
+    <w:p>
+      <w:hyperlink r:id="rId11" w:history="1">
         <w:r>
           <w:rPr>
             <w:rStyle w:val="Hyperlink"/>
@@ -172,14 +273,45 @@
         <w:t>Volleyball Data Analysis System and Method Based on Machine Learning</w:t>
       </w:r>
     </w:p>
-    <w:p/>
-    <w:p>
-      <w:hyperlink r:id="rId9" w:history="1">
-        <w:r>
-          <w:rPr>
-            <w:rStyle w:val="Hyperlink"/>
-          </w:rPr>
-          <w:t>http://inovatus.es/index.php/ejine/article/view/534</w:t>
+    <w:p>
+      <w:pPr>
+        <w:rPr>
+          <w:lang w:val="nl-NL"/>
+        </w:rPr>
+      </w:pPr>
+    </w:p>
+    <w:p>
+      <w:pPr>
+        <w:rPr>
+          <w:lang w:val="nl-NL"/>
+        </w:rPr>
+      </w:pPr>
+      <w:r>
+        <w:rPr>
+          <w:lang w:val="nl-NL"/>
+        </w:rPr>
+        <w:t>IRRELEVANT</w:t>
+      </w:r>
+    </w:p>
+    <w:p>
+      <w:hyperlink r:id="rId12" w:history="1">
+        <w:r>
+          <w:rPr>
+            <w:rStyle w:val="Hyperlink"/>
+          </w:rPr>
+          <w:t>http://inovatus.es/index.php/eji</w:t>
+        </w:r>
+        <w:r>
+          <w:rPr>
+            <w:rStyle w:val="Hyperlink"/>
+          </w:rPr>
+          <w:t>n</w:t>
+        </w:r>
+        <w:r>
+          <w:rPr>
+            <w:rStyle w:val="Hyperlink"/>
+          </w:rPr>
+          <w:t>e/article/view/534</w:t>
         </w:r>
       </w:hyperlink>
     </w:p>
@@ -198,14 +330,45 @@
         <w:t xml:space="preserve">The Current Development of Modern Volleyball </w:t>
       </w:r>
     </w:p>
-    <w:p/>
-    <w:p>
-      <w:hyperlink r:id="rId10" w:history="1">
-        <w:r>
-          <w:rPr>
-            <w:rStyle w:val="Hyperlink"/>
-          </w:rPr>
-          <w:t>https://ieeexplore.ieee.org/abstract/document/10411638/figures#figures</w:t>
+    <w:p>
+      <w:pPr>
+        <w:rPr>
+          <w:lang w:val="nl-NL"/>
+        </w:rPr>
+      </w:pPr>
+    </w:p>
+    <w:p>
+      <w:pPr>
+        <w:rPr>
+          <w:lang w:val="nl-NL"/>
+        </w:rPr>
+      </w:pPr>
+      <w:r>
+        <w:rPr>
+          <w:lang w:val="nl-NL"/>
+        </w:rPr>
+        <w:t>NIET LEESBAAR</w:t>
+      </w:r>
+    </w:p>
+    <w:p>
+      <w:hyperlink r:id="rId13" w:anchor="figures" w:history="1">
+        <w:r>
+          <w:rPr>
+            <w:rStyle w:val="Hyperlink"/>
+          </w:rPr>
+          <w:t>https://ieeexplore.ieee.org/abstract/document/10411638/fi</w:t>
+        </w:r>
+        <w:r>
+          <w:rPr>
+            <w:rStyle w:val="Hyperlink"/>
+          </w:rPr>
+          <w:t>g</w:t>
+        </w:r>
+        <w:r>
+          <w:rPr>
+            <w:rStyle w:val="Hyperlink"/>
+          </w:rPr>
+          <w:t>ures#figures</w:t>
         </w:r>
       </w:hyperlink>
     </w:p>
@@ -224,9 +387,28 @@
         <w:t>Advanced Volleyball Stats for All Levels: Automatic Setting Tactic Detection and Classification with a Single Camera</w:t>
       </w:r>
     </w:p>
-    <w:p/>
-    <w:p>
-      <w:hyperlink r:id="rId11" w:history="1">
+    <w:p>
+      <w:pPr>
+        <w:rPr>
+          <w:lang w:val="nl-NL"/>
+        </w:rPr>
+      </w:pPr>
+    </w:p>
+    <w:p>
+      <w:pPr>
+        <w:rPr>
+          <w:lang w:val="nl-NL"/>
+        </w:rPr>
+      </w:pPr>
+      <w:r>
+        <w:rPr>
+          <w:lang w:val="nl-NL"/>
+        </w:rPr>
+        <w:t>OK - GEBRUIKT</w:t>
+      </w:r>
+    </w:p>
+    <w:p>
+      <w:hyperlink r:id="rId14" w:history="1">
         <w:r>
           <w:rPr>
             <w:rStyle w:val="Hyperlink"/>
@@ -251,15 +433,38 @@
       </w:r>
     </w:p>
     <w:p/>
-    <w:p>
-      <w:hyperlink r:id="rId12" w:history="1">
-        <w:r>
-          <w:rPr>
-            <w:rStyle w:val="Hyperlink"/>
-          </w:rPr>
-          <w:t>https://link.springer.com/chapter/10.1007/978-981-99-3039-5_10</w:t>
-        </w:r>
-      </w:hyperlink>
+    <w:commentRangeStart w:id="0"/>
+    <w:p>
+      <w:r>
+        <w:fldChar w:fldCharType="begin"/>
+      </w:r>
+      <w:r>
+        <w:instrText>HYPERLINK "https://link.springer.com/chapter/10.1007/978-981-99-3039-5_10"</w:instrText>
+      </w:r>
+      <w:r>
+        <w:fldChar w:fldCharType="separate"/>
+      </w:r>
+      <w:r>
+        <w:rPr>
+          <w:rStyle w:val="Hyperlink"/>
+        </w:rPr>
+        <w:t>https://link.springer.com/chapter/10.1007/978-981-99-30</w:t>
+      </w:r>
+      <w:r>
+        <w:rPr>
+          <w:rStyle w:val="Hyperlink"/>
+        </w:rPr>
+        <w:t>3</w:t>
+      </w:r>
+      <w:r>
+        <w:rPr>
+          <w:rStyle w:val="Hyperlink"/>
+        </w:rPr>
+        <w:t>9-5_10</w:t>
+      </w:r>
+      <w:r>
+        <w:fldChar w:fldCharType="end"/>
+      </w:r>
     </w:p>
     <w:p>
       <w:pPr>
@@ -275,10 +480,36 @@
         </w:rPr>
         <w:t>Machine Learning for Individual Performance Analysis and Sports Analytics</w:t>
       </w:r>
-    </w:p>
-    <w:p/>
-    <w:p>
-      <w:hyperlink r:id="rId13" w:history="1">
+      <w:commentRangeEnd w:id="0"/>
+      <w:r>
+        <w:rPr>
+          <w:rStyle w:val="Verwijzingopmerking"/>
+        </w:rPr>
+        <w:commentReference w:id="0"/>
+      </w:r>
+    </w:p>
+    <w:p>
+      <w:pPr>
+        <w:rPr>
+          <w:lang w:val="nl-NL"/>
+        </w:rPr>
+      </w:pPr>
+    </w:p>
+    <w:p>
+      <w:pPr>
+        <w:rPr>
+          <w:lang w:val="nl-NL"/>
+        </w:rPr>
+      </w:pPr>
+      <w:r>
+        <w:rPr>
+          <w:lang w:val="nl-NL"/>
+        </w:rPr>
+        <w:t>OK - GEBRUIKT</w:t>
+      </w:r>
+    </w:p>
+    <w:p>
+      <w:hyperlink r:id="rId19" w:history="1">
         <w:r>
           <w:rPr>
             <w:rStyle w:val="Hyperlink"/>
@@ -299,17 +530,49 @@
           <w:b/>
           <w:bCs/>
         </w:rPr>
+        <w:lastRenderedPageBreak/>
         <w:t xml:space="preserve">In the Opinion of Elite Volleyball Coaches, How Do Contextual Variables Influence Individual Volleyball Performance in Competitions? </w:t>
       </w:r>
     </w:p>
-    <w:p/>
-    <w:p>
-      <w:hyperlink r:id="rId14" w:history="1">
-        <w:r>
-          <w:rPr>
-            <w:rStyle w:val="Hyperlink"/>
-          </w:rPr>
-          <w:t>https://intapi.sciendo.com/pdf/10.2478/ijcss-2020-0002</w:t>
+    <w:p>
+      <w:pPr>
+        <w:rPr>
+          <w:lang w:val="nl-NL"/>
+        </w:rPr>
+      </w:pPr>
+    </w:p>
+    <w:p>
+      <w:pPr>
+        <w:rPr>
+          <w:lang w:val="nl-NL"/>
+        </w:rPr>
+      </w:pPr>
+      <w:r>
+        <w:rPr>
+          <w:lang w:val="nl-NL"/>
+        </w:rPr>
+        <w:t>IRRELEVANT</w:t>
+      </w:r>
+    </w:p>
+    <w:p>
+      <w:hyperlink r:id="rId20" w:history="1">
+        <w:r>
+          <w:rPr>
+            <w:rStyle w:val="Hyperlink"/>
+          </w:rPr>
+          <w:t>https://intapi.sciendo.com</w:t>
+        </w:r>
+        <w:r>
+          <w:rPr>
+            <w:rStyle w:val="Hyperlink"/>
+          </w:rPr>
+          <w:t>/</w:t>
+        </w:r>
+        <w:r>
+          <w:rPr>
+            <w:rStyle w:val="Hyperlink"/>
+          </w:rPr>
+          <w:t>pdf/10.2478/ijcss-2020-0002</w:t>
         </w:r>
       </w:hyperlink>
     </w:p>
@@ -323,9 +586,28 @@
         <w:t>application to beach volleyball data.</w:t>
       </w:r>
     </w:p>
-    <w:p/>
-    <w:p>
-      <w:hyperlink r:id="rId15" w:history="1">
+    <w:p>
+      <w:pPr>
+        <w:rPr>
+          <w:lang w:val="nl-NL"/>
+        </w:rPr>
+      </w:pPr>
+    </w:p>
+    <w:p>
+      <w:pPr>
+        <w:rPr>
+          <w:lang w:val="nl-NL"/>
+        </w:rPr>
+      </w:pPr>
+      <w:r>
+        <w:rPr>
+          <w:lang w:val="nl-NL"/>
+        </w:rPr>
+        <w:t>OK - GEBRUIKT</w:t>
+      </w:r>
+    </w:p>
+    <w:p>
+      <w:hyperlink r:id="rId21" w:history="1">
         <w:r>
           <w:rPr>
             <w:rStyle w:val="Hyperlink"/>
@@ -349,14 +631,45 @@
         <w:t>Volleyball Action Recognition based on Skeleton Data</w:t>
       </w:r>
     </w:p>
-    <w:p/>
-    <w:p>
-      <w:hyperlink r:id="rId16" w:history="1">
-        <w:r>
-          <w:rPr>
-            <w:rStyle w:val="Hyperlink"/>
-          </w:rPr>
-          <w:t>https://arxiv.org/abs/2308.11142</w:t>
+    <w:p>
+      <w:pPr>
+        <w:rPr>
+          <w:lang w:val="nl-NL"/>
+        </w:rPr>
+      </w:pPr>
+    </w:p>
+    <w:p>
+      <w:pPr>
+        <w:rPr>
+          <w:lang w:val="nl-NL"/>
+        </w:rPr>
+      </w:pPr>
+      <w:r>
+        <w:rPr>
+          <w:lang w:val="nl-NL"/>
+        </w:rPr>
+        <w:t>NIET GEBRUIKT</w:t>
+      </w:r>
+    </w:p>
+    <w:p>
+      <w:hyperlink r:id="rId22" w:history="1">
+        <w:r>
+          <w:rPr>
+            <w:rStyle w:val="Hyperlink"/>
+          </w:rPr>
+          <w:t>https://arxiv.org/abs/2308.11</w:t>
+        </w:r>
+        <w:r>
+          <w:rPr>
+            <w:rStyle w:val="Hyperlink"/>
+          </w:rPr>
+          <w:t>1</w:t>
+        </w:r>
+        <w:r>
+          <w:rPr>
+            <w:rStyle w:val="Hyperlink"/>
+          </w:rPr>
+          <w:t>42</w:t>
         </w:r>
       </w:hyperlink>
     </w:p>
@@ -375,14 +688,57 @@
         <w:t>Graph Encoding and Neural Network Approaches for Volleyball Analytics: From Game Outcome to Individual Play Predictions</w:t>
       </w:r>
     </w:p>
-    <w:p/>
-    <w:p>
-      <w:hyperlink r:id="rId17" w:history="1">
-        <w:r>
-          <w:rPr>
-            <w:rStyle w:val="Hyperlink"/>
-          </w:rPr>
-          <w:t>https://link.springer.com/article/10.1007/s40747-021-00557-w</w:t>
+    <w:p>
+      <w:pPr>
+        <w:rPr>
+          <w:lang w:val="nl-NL"/>
+        </w:rPr>
+      </w:pPr>
+    </w:p>
+    <w:p>
+      <w:pPr>
+        <w:rPr>
+          <w:lang w:val="nl-NL"/>
+        </w:rPr>
+      </w:pPr>
+      <w:r>
+        <w:rPr>
+          <w:lang w:val="nl-NL"/>
+        </w:rPr>
+        <w:t>OK - GEBRUIKT</w:t>
+      </w:r>
+    </w:p>
+    <w:p>
+      <w:hyperlink r:id="rId23" w:history="1">
+        <w:r>
+          <w:rPr>
+            <w:rStyle w:val="Hyperlink"/>
+          </w:rPr>
+          <w:t>https://link.springer.com/art</w:t>
+        </w:r>
+        <w:r>
+          <w:rPr>
+            <w:rStyle w:val="Hyperlink"/>
+          </w:rPr>
+          <w:t>i</w:t>
+        </w:r>
+        <w:r>
+          <w:rPr>
+            <w:rStyle w:val="Hyperlink"/>
+          </w:rPr>
+          <w:t>cle/10.1007/s40747-021</w:t>
+        </w:r>
+        <w:r>
+          <w:rPr>
+            <w:rStyle w:val="Hyperlink"/>
+          </w:rPr>
+          <w:t>-</w:t>
+        </w:r>
+        <w:r>
+          <w:rPr>
+            <w:rStyle w:val="Hyperlink"/>
+          </w:rPr>
+          <w:t>00557-w</w:t>
         </w:r>
       </w:hyperlink>
     </w:p>
@@ -402,15 +758,26 @@
       </w:r>
     </w:p>
     <w:p/>
-    <w:p>
-      <w:hyperlink r:id="rId18" w:history="1">
-        <w:r>
-          <w:rPr>
-            <w:rStyle w:val="Hyperlink"/>
-          </w:rPr>
-          <w:t>https://wires.onlinelibrary.wiley.com/doi/abs/10.1002/wics.1612</w:t>
-        </w:r>
-      </w:hyperlink>
+    <w:commentRangeStart w:id="1"/>
+    <w:p>
+      <w:r>
+        <w:fldChar w:fldCharType="begin"/>
+      </w:r>
+      <w:r>
+        <w:instrText>HYPERLINK "https://wires.onlinelibrary.wiley.com/doi/abs/10.1002/wics.1612"</w:instrText>
+      </w:r>
+      <w:r>
+        <w:fldChar w:fldCharType="separate"/>
+      </w:r>
+      <w:r>
+        <w:rPr>
+          <w:rStyle w:val="Hyperlink"/>
+        </w:rPr>
+        <w:t>https://wires.onlinelibrary.wiley.com/doi/abs/10.1002/wics.1612</w:t>
+      </w:r>
+      <w:r>
+        <w:fldChar w:fldCharType="end"/>
+      </w:r>
     </w:p>
     <w:p>
       <w:pPr>
@@ -426,17 +793,35 @@
         </w:rPr>
         <w:t>Big ideas in sports analytics and statistical tools for their investigation</w:t>
       </w:r>
+      <w:commentRangeEnd w:id="1"/>
+      <w:r>
+        <w:rPr>
+          <w:rStyle w:val="Verwijzingopmerking"/>
+        </w:rPr>
+        <w:commentReference w:id="1"/>
+      </w:r>
     </w:p>
     <w:p/>
-    <w:p>
-      <w:hyperlink r:id="rId19" w:history="1">
-        <w:r>
-          <w:rPr>
-            <w:rStyle w:val="Hyperlink"/>
-          </w:rPr>
-          <w:t>https://books.google.be/books?hl=nl&amp;lr=&amp;id=qCslDwAAQBAJ&amp;oi=fnd&amp;pg=PP1&amp;dq=sport+analytics+big+data&amp;ots=N4TTxw03Et&amp;sig=a8u9QQsXaACrITh_N0XxEZR5Ozk&amp;redir_esc=y#v=onepage&amp;q=sport%20analytics%20big%20data&amp;f=false</w:t>
-        </w:r>
-      </w:hyperlink>
+    <w:commentRangeStart w:id="2"/>
+    <w:p>
+      <w:r>
+        <w:fldChar w:fldCharType="begin"/>
+      </w:r>
+      <w:r>
+        <w:instrText>HYPERLINK "https://books.google.be/books?hl=nl&amp;lr=&amp;id=qCslDwAAQBAJ&amp;oi=fnd&amp;pg=PP1&amp;dq=sport+analytics+big+data&amp;ots=N4TTxw03Et&amp;sig=a8u9QQsXaACrITh_N0XxEZR5Ozk&amp;redir_esc=y" \l "v=onepage&amp;q=sport%20analytics%20big%20data&amp;f=false"</w:instrText>
+      </w:r>
+      <w:r>
+        <w:fldChar w:fldCharType="separate"/>
+      </w:r>
+      <w:r>
+        <w:rPr>
+          <w:rStyle w:val="Hyperlink"/>
+        </w:rPr>
+        <w:t>https://books.google.be/books?hl=nl&amp;lr=&amp;id=qCslDwAAQBAJ&amp;oi=fnd&amp;pg=PP1&amp;dq=sport+analytics+big+data&amp;ots=N4TTxw03Et&amp;sig=a8u9QQsXaACrITh_N0XxEZR5Ozk&amp;redir_esc=y#v=onepage&amp;q=sport%20analytics%20big%20data&amp;f=false</w:t>
+      </w:r>
+      <w:r>
+        <w:fldChar w:fldCharType="end"/>
+      </w:r>
     </w:p>
     <w:p>
       <w:pPr>
@@ -452,17 +837,35 @@
         </w:rPr>
         <w:t>Sport Analytics: A data-driven approach to sport business and management</w:t>
       </w:r>
+      <w:commentRangeEnd w:id="2"/>
+      <w:r>
+        <w:rPr>
+          <w:rStyle w:val="Verwijzingopmerking"/>
+        </w:rPr>
+        <w:commentReference w:id="2"/>
+      </w:r>
     </w:p>
     <w:p/>
-    <w:p>
-      <w:hyperlink r:id="rId20" w:history="1">
-        <w:r>
-          <w:rPr>
-            <w:rStyle w:val="Hyperlink"/>
-          </w:rPr>
-          <w:t>https://link.springer.com/article/10.1007/s41060-017-0093-7</w:t>
-        </w:r>
-      </w:hyperlink>
+    <w:commentRangeStart w:id="3"/>
+    <w:p>
+      <w:r>
+        <w:fldChar w:fldCharType="begin"/>
+      </w:r>
+      <w:r>
+        <w:instrText>HYPERLINK "https://link.springer.com/article/10.1007/s41060-017-0093-7"</w:instrText>
+      </w:r>
+      <w:r>
+        <w:fldChar w:fldCharType="separate"/>
+      </w:r>
+      <w:r>
+        <w:rPr>
+          <w:rStyle w:val="Hyperlink"/>
+        </w:rPr>
+        <w:t>https://link.springer.com/article/10.1007/s41060-017-0093-7</w:t>
+      </w:r>
+      <w:r>
+        <w:fldChar w:fldCharType="end"/>
+      </w:r>
     </w:p>
     <w:p>
       <w:pPr>
@@ -478,9 +881,804 @@
         </w:rPr>
         <w:t>Sports analytics and the big-data era</w:t>
       </w:r>
-    </w:p>
+      <w:commentRangeEnd w:id="3"/>
+      <w:r>
+        <w:rPr>
+          <w:rStyle w:val="Verwijzingopmerking"/>
+        </w:rPr>
+        <w:commentReference w:id="3"/>
+      </w:r>
+    </w:p>
+    <w:p/>
+    <w:p>
+      <w:pPr>
+        <w:rPr>
+          <w:b/>
+          <w:bCs/>
+          <w:sz w:val="40"/>
+          <w:szCs w:val="40"/>
+          <w:lang w:val="nl-NL"/>
+        </w:rPr>
+      </w:pPr>
+      <w:r>
+        <w:rPr>
+          <w:b/>
+          <w:bCs/>
+          <w:sz w:val="40"/>
+          <w:szCs w:val="40"/>
+        </w:rPr>
+        <w:t>6/3/2025</w:t>
+      </w:r>
+    </w:p>
+    <w:p/>
+    <w:p>
+      <w:hyperlink r:id="rId24" w:history="1">
+        <w:r>
+          <w:rPr>
+            <w:rStyle w:val="Hyperlink"/>
+          </w:rPr>
+          <w:t>https://libstore.ugent.be/fulltxt/RUG01/003/208/283/RUG01-003208283_2024_0001_AC.pdf</w:t>
+        </w:r>
+      </w:hyperlink>
+    </w:p>
+    <w:p>
+      <w:pPr>
+        <w:rPr>
+          <w:lang w:val="nl-NL"/>
+        </w:rPr>
+      </w:pPr>
+    </w:p>
+    <w:p>
+      <w:pPr>
+        <w:rPr>
+          <w:lang w:val="nl-NL"/>
+        </w:rPr>
+      </w:pPr>
+      <w:r>
+        <w:rPr>
+          <w:lang w:val="nl-NL"/>
+        </w:rPr>
+        <w:t>NIET GEVONDEN</w:t>
+      </w:r>
+    </w:p>
+    <w:p>
+      <w:hyperlink r:id="rId25" w:history="1">
+        <w:r>
+          <w:rPr>
+            <w:rStyle w:val="Hyperlink"/>
+          </w:rPr>
+          <w:t>https://search.worldcat.org/title/9561680869</w:t>
+        </w:r>
+      </w:hyperlink>
+    </w:p>
+    <w:p>
+      <w:pPr>
+        <w:rPr>
+          <w:lang w:val="nl-NL"/>
+        </w:rPr>
+      </w:pPr>
+      <w:r>
+        <w:t>Application of Machine Learning and Digital Information Technology in Volleyball</w:t>
+      </w:r>
+    </w:p>
+    <w:p>
+      <w:pPr>
+        <w:rPr>
+          <w:lang w:val="nl-NL"/>
+        </w:rPr>
+      </w:pPr>
+    </w:p>
+    <w:p>
+      <w:pPr>
+        <w:rPr>
+          <w:lang w:val="nl-NL"/>
+        </w:rPr>
+      </w:pPr>
+      <w:r>
+        <w:rPr>
+          <w:lang w:val="nl-NL"/>
+        </w:rPr>
+        <w:t>NIET GEVONDEN</w:t>
+      </w:r>
+    </w:p>
+    <w:p>
+      <w:hyperlink r:id="rId26" w:history="1">
+        <w:r>
+          <w:rPr>
+            <w:rStyle w:val="Hyperlink"/>
+          </w:rPr>
+          <w:t>https://search.worldcat.org/title/9768445763</w:t>
+        </w:r>
+      </w:hyperlink>
+    </w:p>
+    <w:p>
+      <w:r>
+        <w:t>Front cover image for An Effective Volleyball Trajectory Estimation and Analysis Method With Embedded Graph Convolution</w:t>
+      </w:r>
+    </w:p>
+    <w:p>
+      <w:r>
+        <w:lastRenderedPageBreak/>
+        <w:t>An Effective Volleyball Trajectory Estimation and Analysis Method With Embedded Graph Convolution</w:t>
+      </w:r>
+    </w:p>
+    <w:p>
+      <w:pPr>
+        <w:rPr>
+          <w:lang w:val="nl-NL"/>
+        </w:rPr>
+      </w:pPr>
+    </w:p>
+    <w:p>
+      <w:pPr>
+        <w:rPr>
+          <w:lang w:val="nl-NL"/>
+        </w:rPr>
+      </w:pPr>
+      <w:r>
+        <w:rPr>
+          <w:lang w:val="nl-NL"/>
+        </w:rPr>
+        <w:t>NIET GEVONDEN</w:t>
+      </w:r>
+    </w:p>
+    <w:p>
+      <w:hyperlink r:id="rId27" w:history="1">
+        <w:r>
+          <w:rPr>
+            <w:rStyle w:val="Hyperlink"/>
+          </w:rPr>
+          <w:t>https://search.worldcat.or</w:t>
+        </w:r>
+        <w:r>
+          <w:rPr>
+            <w:rStyle w:val="Hyperlink"/>
+          </w:rPr>
+          <w:t>g</w:t>
+        </w:r>
+        <w:r>
+          <w:rPr>
+            <w:rStyle w:val="Hyperlink"/>
+          </w:rPr>
+          <w:t>/title/10028664757</w:t>
+        </w:r>
+      </w:hyperlink>
+    </w:p>
+    <w:p>
+      <w:r>
+        <w:t>Front cover image for Artificial Intelligence-based Volleyball Target Detection and Behavior Recognition Method</w:t>
+      </w:r>
+    </w:p>
+    <w:p>
+      <w:r>
+        <w:t>Artificial Intelligence-based Volleyball Target Detection and Behavior Recognition Method</w:t>
+      </w:r>
+    </w:p>
+    <w:p>
+      <w:pPr>
+        <w:rPr>
+          <w:lang w:val="nl-NL"/>
+        </w:rPr>
+      </w:pPr>
+    </w:p>
+    <w:p>
+      <w:pPr>
+        <w:rPr>
+          <w:lang w:val="nl-NL"/>
+        </w:rPr>
+      </w:pPr>
+      <w:r>
+        <w:rPr>
+          <w:lang w:val="nl-NL"/>
+        </w:rPr>
+        <w:t>NIET GEVONDEN</w:t>
+      </w:r>
+    </w:p>
+    <w:p>
+      <w:hyperlink r:id="rId28" w:history="1">
+        <w:r>
+          <w:rPr>
+            <w:rStyle w:val="Hyperlink"/>
+          </w:rPr>
+          <w:t>https://search.worldcat.org</w:t>
+        </w:r>
+        <w:r>
+          <w:rPr>
+            <w:rStyle w:val="Hyperlink"/>
+          </w:rPr>
+          <w:t>/</w:t>
+        </w:r>
+        <w:r>
+          <w:rPr>
+            <w:rStyle w:val="Hyperlink"/>
+          </w:rPr>
+          <w:t>title/9555085972</w:t>
+        </w:r>
+      </w:hyperlink>
+    </w:p>
+    <w:p>
+      <w:r>
+        <w:t>Characteristics and Rehabilitation Training Effects of Shoulder Joint Dysfunction in Volleyball Players under the Background of Artificial Intelligence</w:t>
+      </w:r>
+    </w:p>
+    <w:p/>
+    <w:p>
+      <w:pPr>
+        <w:rPr>
+          <w:lang w:val="nl-NL"/>
+        </w:rPr>
+      </w:pPr>
+      <w:r>
+        <w:rPr>
+          <w:lang w:val="nl-NL"/>
+        </w:rPr>
+        <w:t>NIET GEVONDEN</w:t>
+      </w:r>
+    </w:p>
+    <w:p>
+      <w:hyperlink r:id="rId29" w:history="1">
+        <w:r>
+          <w:rPr>
+            <w:rStyle w:val="Hyperlink"/>
+          </w:rPr>
+          <w:t>https://search.worldcat.org/</w:t>
+        </w:r>
+        <w:r>
+          <w:rPr>
+            <w:rStyle w:val="Hyperlink"/>
+          </w:rPr>
+          <w:t>t</w:t>
+        </w:r>
+        <w:r>
+          <w:rPr>
+            <w:rStyle w:val="Hyperlink"/>
+          </w:rPr>
+          <w:t>itle/960537</w:t>
+        </w:r>
+        <w:r>
+          <w:rPr>
+            <w:rStyle w:val="Hyperlink"/>
+          </w:rPr>
+          <w:t>1</w:t>
+        </w:r>
+        <w:r>
+          <w:rPr>
+            <w:rStyle w:val="Hyperlink"/>
+          </w:rPr>
+          <w:t>304</w:t>
+        </w:r>
+      </w:hyperlink>
+    </w:p>
+    <w:p>
+      <w:r>
+        <w:t>Feasibility Analysis and Countermeasures of Psychological Health Training Methods for Volleyball Players Based on Artificial Intelligence Technology</w:t>
+      </w:r>
+    </w:p>
+    <w:p>
+      <w:pPr>
+        <w:rPr>
+          <w:lang w:val="nl-NL"/>
+        </w:rPr>
+      </w:pPr>
+    </w:p>
+    <w:p>
+      <w:pPr>
+        <w:rPr>
+          <w:lang w:val="nl-NL"/>
+        </w:rPr>
+      </w:pPr>
+      <w:r>
+        <w:rPr>
+          <w:lang w:val="nl-NL"/>
+        </w:rPr>
+        <w:t>NIET GEVONDEN</w:t>
+      </w:r>
+    </w:p>
+    <w:p>
+      <w:hyperlink r:id="rId30" w:history="1">
+        <w:r>
+          <w:rPr>
+            <w:rStyle w:val="Hyperlink"/>
+          </w:rPr>
+          <w:t>https://search.worldcat.org/title/1500</w:t>
+        </w:r>
+        <w:r>
+          <w:rPr>
+            <w:rStyle w:val="Hyperlink"/>
+          </w:rPr>
+          <w:t>6</w:t>
+        </w:r>
+        <w:r>
+          <w:rPr>
+            <w:rStyle w:val="Hyperlink"/>
+          </w:rPr>
+          <w:t>30527</w:t>
+        </w:r>
+      </w:hyperlink>
+    </w:p>
+    <w:p>
+      <w:r>
+        <w:t>Application of electronic means in coaching control of volleyball</w:t>
+      </w:r>
+    </w:p>
+    <w:p>
+      <w:pPr>
+        <w:rPr>
+          <w:lang w:val="nl-NL"/>
+        </w:rPr>
+      </w:pPr>
+    </w:p>
+    <w:p>
+      <w:pPr>
+        <w:rPr>
+          <w:lang w:val="nl-NL"/>
+        </w:rPr>
+      </w:pPr>
+      <w:r>
+        <w:rPr>
+          <w:lang w:val="nl-NL"/>
+        </w:rPr>
+        <w:t>NIET GEVONDEN</w:t>
+      </w:r>
+    </w:p>
+    <w:p>
+      <w:hyperlink r:id="rId31" w:history="1">
+        <w:r>
+          <w:rPr>
+            <w:rStyle w:val="Hyperlink"/>
+          </w:rPr>
+          <w:t>https://search.worldcat.org/title/8980227</w:t>
+        </w:r>
+        <w:r>
+          <w:rPr>
+            <w:rStyle w:val="Hyperlink"/>
+          </w:rPr>
+          <w:t>1</w:t>
+        </w:r>
+        <w:r>
+          <w:rPr>
+            <w:rStyle w:val="Hyperlink"/>
+          </w:rPr>
+          <w:t>63</w:t>
+        </w:r>
+      </w:hyperlink>
+    </w:p>
+    <w:p>
+      <w:r>
+        <w:t>Research on Volleyball Image Classification Based on Artificial Intelligence and SIFT Algorithm</w:t>
+      </w:r>
+    </w:p>
+    <w:p>
+      <w:pPr>
+        <w:rPr>
+          <w:lang w:val="nl-NL"/>
+        </w:rPr>
+      </w:pPr>
+    </w:p>
+    <w:p>
+      <w:pPr>
+        <w:rPr>
+          <w:lang w:val="nl-NL"/>
+        </w:rPr>
+      </w:pPr>
+      <w:r>
+        <w:rPr>
+          <w:lang w:val="nl-NL"/>
+        </w:rPr>
+        <w:t xml:space="preserve">Boek van </w:t>
+      </w:r>
+      <w:proofErr w:type="spellStart"/>
+      <w:r>
+        <w:rPr>
+          <w:lang w:val="nl-NL"/>
+        </w:rPr>
+        <w:t>musa</w:t>
+      </w:r>
+      <w:proofErr w:type="spellEnd"/>
+    </w:p>
+    <w:p>
+      <w:hyperlink r:id="rId32" w:history="1">
+        <w:r>
+          <w:rPr>
+            <w:rStyle w:val="Hyperlink"/>
+          </w:rPr>
+          <w:t>https://search.worldcat.org/title/1346746884</w:t>
+        </w:r>
+      </w:hyperlink>
+    </w:p>
+    <w:p>
+      <w:r>
+        <w:t>Machine Learning in Elite Volleyball Integrating Performance Analysis, Competition and Training Strategies</w:t>
+      </w:r>
+    </w:p>
+    <w:p>
+      <w:pPr>
+        <w:rPr>
+          <w:lang w:val="nl-NL"/>
+        </w:rPr>
+      </w:pPr>
+    </w:p>
+    <w:p>
+      <w:pPr>
+        <w:rPr>
+          <w:lang w:val="nl-NL"/>
+        </w:rPr>
+      </w:pPr>
+      <w:r>
+        <w:rPr>
+          <w:lang w:val="nl-NL"/>
+        </w:rPr>
+        <w:t>OK - GEBRUIKT</w:t>
+      </w:r>
+    </w:p>
+    <w:p>
+      <w:hyperlink r:id="rId33" w:history="1">
+        <w:r>
+          <w:rPr>
+            <w:rStyle w:val="Hyperlink"/>
+          </w:rPr>
+          <w:t>https://onlinelibrary.wiley.com/doi/full/10.1155/2022/7080579</w:t>
+        </w:r>
+      </w:hyperlink>
+    </w:p>
+    <w:p>
+      <w:r>
+        <w:t>A</w:t>
+      </w:r>
+      <w:r>
+        <w:t>pplication of Machine Learning and Digital Information Technology in Volleyball</w:t>
+      </w:r>
+    </w:p>
+    <w:p>
+      <w:pPr>
+        <w:rPr>
+          <w:lang w:val="nl-NL"/>
+        </w:rPr>
+      </w:pPr>
+    </w:p>
+    <w:p>
+      <w:pPr>
+        <w:rPr>
+          <w:lang w:val="nl-NL"/>
+        </w:rPr>
+      </w:pPr>
+      <w:r>
+        <w:rPr>
+          <w:lang w:val="nl-NL"/>
+        </w:rPr>
+        <w:t>OK - GEBRUIKT</w:t>
+      </w:r>
+    </w:p>
+    <w:p>
+      <w:hyperlink r:id="rId34" w:history="1">
+        <w:r>
+          <w:rPr>
+            <w:rStyle w:val="Hyperlink"/>
+          </w:rPr>
+          <w:t>https://www.proquest.com/openview/2b773d51151376afc3ff667b926974e0/1?pq-origsite=gscholar&amp;cbl=54</w:t>
+        </w:r>
+        <w:r>
+          <w:rPr>
+            <w:rStyle w:val="Hyperlink"/>
+          </w:rPr>
+          <w:t>4</w:t>
+        </w:r>
+        <w:r>
+          <w:rPr>
+            <w:rStyle w:val="Hyperlink"/>
+          </w:rPr>
+          <w:t>4811</w:t>
+        </w:r>
+      </w:hyperlink>
+    </w:p>
+    <w:p>
+      <w:r>
+        <w:t>Artificial Intelligence-based Volleyball Target Detection and Behavior Recognition Method</w:t>
+      </w:r>
+    </w:p>
+    <w:p>
+      <w:pPr>
+        <w:rPr>
+          <w:lang w:val="nl-NL"/>
+        </w:rPr>
+      </w:pPr>
+    </w:p>
+    <w:p>
+      <w:pPr>
+        <w:rPr>
+          <w:lang w:val="nl-NL"/>
+        </w:rPr>
+      </w:pPr>
+      <w:r>
+        <w:rPr>
+          <w:lang w:val="nl-NL"/>
+        </w:rPr>
+        <w:t>OK - GEBRUIKT</w:t>
+      </w:r>
+    </w:p>
+    <w:p>
+      <w:hyperlink r:id="rId35" w:history="1">
+        <w:r>
+          <w:rPr>
+            <w:rStyle w:val="Hyperlink"/>
+          </w:rPr>
+          <w:t>https://d1wqtxts1xzle7.cloudfront.net/93328510/ajbbsp.2020.216.221-libre.pdf?1667150889=&amp;response-content-</w:t>
+        </w:r>
+        <w:r>
+          <w:rPr>
+            <w:rStyle w:val="Hyperlink"/>
+          </w:rPr>
+          <w:lastRenderedPageBreak/>
+          <w:t>disposition=inline%3B+filename%3DPreparation_of_a_Measure_of_Kinetic_Anal.pdf&amp;Expires=1741278337&amp;Signature=cac8xxG2Ko80RHCIqZ-2KTMemGOjZFBGNEhepZ8vIAy75nQE08q2y4QWBP6el-VQh0NruHUkMH9nObl-2Z2e3fC0ykwo-J0ouLq8FHO4eJh1pCyhuNlvdeH1Kls6YfOXUgoe7vbttJxEaw0NmNkCfDavUs~gY3HEI-aeibvCUQ3M</w:t>
+        </w:r>
+        <w:r>
+          <w:rPr>
+            <w:rStyle w:val="Hyperlink"/>
+          </w:rPr>
+          <w:t>H</w:t>
+        </w:r>
+        <w:r>
+          <w:rPr>
+            <w:rStyle w:val="Hyperlink"/>
+          </w:rPr>
+          <w:t>wAgeAmwWLK1SUlVkZQMUhAAt5~VTcVhqjZtoHxU25NPraE9-xrDMcpd4k2vF6f6EyeUc3~UD-Sp9OLHmEyYRXnWOdr9s6qu1S2U8WEAdzbJUZQ4rPvRfGW3~fTFsjCrHnwTBcPu4I85cLALJ1yuZU9AFgEDjl4~xD-rEOXljw__&amp;Key-Pair-Id=APKAJLOHF5GGSL</w:t>
+        </w:r>
+        <w:r>
+          <w:rPr>
+            <w:rStyle w:val="Hyperlink"/>
+          </w:rPr>
+          <w:t>R</w:t>
+        </w:r>
+        <w:r>
+          <w:rPr>
+            <w:rStyle w:val="Hyperlink"/>
+          </w:rPr>
+          <w:t>BV4ZA</w:t>
+        </w:r>
+      </w:hyperlink>
+    </w:p>
+    <w:p>
+      <w:r>
+        <w:t>Preparation of a Measure of Kinetic Analysis using Artificial</w:t>
+      </w:r>
+    </w:p>
+    <w:p>
+      <w:r>
+        <w:t>Intelligence Methods for Volleyball Coaches</w:t>
+      </w:r>
+    </w:p>
+    <w:p>
+      <w:pPr>
+        <w:rPr>
+          <w:lang w:val="nl-NL"/>
+        </w:rPr>
+      </w:pPr>
+    </w:p>
+    <w:p>
+      <w:pPr>
+        <w:rPr>
+          <w:lang w:val="nl-NL"/>
+        </w:rPr>
+      </w:pPr>
+      <w:r>
+        <w:rPr>
+          <w:lang w:val="nl-NL"/>
+        </w:rPr>
+        <w:t>NIET LEESBAAR</w:t>
+      </w:r>
+    </w:p>
+    <w:p>
+      <w:hyperlink r:id="rId36" w:history="1">
+        <w:r>
+          <w:rPr>
+            <w:rStyle w:val="Hyperlink"/>
+          </w:rPr>
+          <w:t>https://www.spiedigitallibrary</w:t>
+        </w:r>
+        <w:r>
+          <w:rPr>
+            <w:rStyle w:val="Hyperlink"/>
+          </w:rPr>
+          <w:t>.</w:t>
+        </w:r>
+        <w:r>
+          <w:rPr>
+            <w:rStyle w:val="Hyperlink"/>
+          </w:rPr>
+          <w:t>org/conference-proceedings-of-spie/12803/128033S/Artificial-intelligence-volleyball-special-test-system-based-on-deep-learning/10.1117/12.3009590.short</w:t>
+        </w:r>
+      </w:hyperlink>
+    </w:p>
+    <w:p>
+      <w:r>
+        <w:t>Artificial intelligence volleyball special test system based on deep learning and 3D imaging technology</w:t>
+      </w:r>
+    </w:p>
+    <w:p>
+      <w:pPr>
+        <w:rPr>
+          <w:lang w:val="nl-NL"/>
+        </w:rPr>
+      </w:pPr>
+    </w:p>
+    <w:p>
+      <w:pPr>
+        <w:rPr>
+          <w:lang w:val="nl-NL"/>
+        </w:rPr>
+      </w:pPr>
+      <w:r>
+        <w:rPr>
+          <w:lang w:val="nl-NL"/>
+        </w:rPr>
+        <w:t>OK - GEBRUIKT</w:t>
+      </w:r>
+    </w:p>
+    <w:p>
+      <w:hyperlink r:id="rId37" w:anchor="d1e174" w:history="1">
+        <w:r>
+          <w:rPr>
+            <w:rStyle w:val="Hyperlink"/>
+          </w:rPr>
+          <w:t>https://www.tandfonline.com/doi/full/10.1080/1746139</w:t>
+        </w:r>
+        <w:r>
+          <w:rPr>
+            <w:rStyle w:val="Hyperlink"/>
+          </w:rPr>
+          <w:t>1</w:t>
+        </w:r>
+        <w:r>
+          <w:rPr>
+            <w:rStyle w:val="Hyperlink"/>
+          </w:rPr>
+          <w:t>.2021.1887369#d1e174</w:t>
+        </w:r>
+      </w:hyperlink>
+    </w:p>
+    <w:p>
+      <w:r>
+        <w:t>Personalized machine learning approach to injury monitoring in elite volleyball player</w:t>
+      </w:r>
+    </w:p>
+    <w:p>
+      <w:pPr>
+        <w:rPr>
+          <w:lang w:val="nl-NL"/>
+        </w:rPr>
+      </w:pPr>
+    </w:p>
+    <w:p>
+      <w:pPr>
+        <w:rPr>
+          <w:lang w:val="nl-NL"/>
+        </w:rPr>
+      </w:pPr>
+      <w:r>
+        <w:rPr>
+          <w:lang w:val="nl-NL"/>
+        </w:rPr>
+        <w:t>OK - GEBRUIKT</w:t>
+      </w:r>
+    </w:p>
+    <w:p>
+      <w:hyperlink r:id="rId38" w:history="1">
+        <w:r>
+          <w:rPr>
+            <w:rStyle w:val="Hyperlink"/>
+          </w:rPr>
+          <w:t>https://onlinelibrary.wiley.com/doi/full/10.11</w:t>
+        </w:r>
+        <w:r>
+          <w:rPr>
+            <w:rStyle w:val="Hyperlink"/>
+          </w:rPr>
+          <w:t>5</w:t>
+        </w:r>
+        <w:r>
+          <w:rPr>
+            <w:rStyle w:val="Hyperlink"/>
+          </w:rPr>
+          <w:t>5/2021/9943067</w:t>
+        </w:r>
+      </w:hyperlink>
+    </w:p>
+    <w:p>
+      <w:r>
+        <w:t>Volleyball Data Analysis System and Method Based on Machine Learning</w:t>
+      </w:r>
+    </w:p>
+    <w:p>
+      <w:pPr>
+        <w:rPr>
+          <w:lang w:val="nl-NL"/>
+        </w:rPr>
+      </w:pPr>
+    </w:p>
+    <w:p>
+      <w:pPr>
+        <w:rPr>
+          <w:lang w:val="nl-NL"/>
+        </w:rPr>
+      </w:pPr>
+      <w:r>
+        <w:rPr>
+          <w:lang w:val="nl-NL"/>
+        </w:rPr>
+        <w:t>OK - GEBRUIKT</w:t>
+      </w:r>
+    </w:p>
+    <w:p>
+      <w:hyperlink r:id="rId39" w:history="1">
+        <w:r>
+          <w:rPr>
+            <w:rStyle w:val="Hyperlink"/>
+          </w:rPr>
+          <w:t>https://www.frontiersin.org/journals/sports-and-active-living/articles/10.3389/fspor.2024.1</w:t>
+        </w:r>
+        <w:r>
+          <w:rPr>
+            <w:rStyle w:val="Hyperlink"/>
+          </w:rPr>
+          <w:t>3</w:t>
+        </w:r>
+        <w:r>
+          <w:rPr>
+            <w:rStyle w:val="Hyperlink"/>
+          </w:rPr>
+          <w:t>26807/full</w:t>
+        </w:r>
+      </w:hyperlink>
+    </w:p>
+    <w:p>
+      <w:r>
+        <w:t>Enhancing volleyball training: empowering athletes and coaches through advanced sensing and analysis</w:t>
+      </w:r>
+    </w:p>
+    <w:p>
+      <w:pPr>
+        <w:rPr>
+          <w:lang w:val="nl-NL"/>
+        </w:rPr>
+      </w:pPr>
+    </w:p>
+    <w:p>
+      <w:pPr>
+        <w:rPr>
+          <w:lang w:val="nl-NL"/>
+        </w:rPr>
+      </w:pPr>
+      <w:r>
+        <w:rPr>
+          <w:lang w:val="nl-NL"/>
+        </w:rPr>
+        <w:t>OK - GEBRUIKT</w:t>
+      </w:r>
+    </w:p>
+    <w:p>
+      <w:hyperlink r:id="rId40" w:history="1">
+        <w:r>
+          <w:rPr>
+            <w:rStyle w:val="Hyperlink"/>
+          </w:rPr>
+          <w:t>https://journals.sagepub.com/doi/full/10.1177/17543371211045451</w:t>
+        </w:r>
+      </w:hyperlink>
+    </w:p>
+    <w:p>
+      <w:r>
+        <w:t>Identification of high-performance volleyball players from anthropometric variables and psychological readiness: A machine-learning approach</w:t>
+      </w:r>
+    </w:p>
+    <w:p/>
     <w:p/>
     <w:sectPr>
+      <w:headerReference w:type="even" r:id="rId41"/>
+      <w:headerReference w:type="default" r:id="rId42"/>
+      <w:footerReference w:type="even" r:id="rId43"/>
+      <w:footerReference w:type="default" r:id="rId44"/>
+      <w:headerReference w:type="first" r:id="rId45"/>
+      <w:footerReference w:type="first" r:id="rId46"/>
       <w:pgSz w:w="11906" w:h="16838"/>
       <w:pgMar w:top="1440" w:right="1440" w:bottom="1440" w:left="1440" w:header="708" w:footer="708" w:gutter="0"/>
       <w:cols w:space="708"/>
@@ -490,8 +1688,1044 @@
 </w:document>
 </file>
 
+<file path=word/comments.xml><?xml version="1.0" encoding="utf-8"?>
+<w:comments xmlns:wpc="http://schemas.microsoft.com/office/word/2010/wordprocessingCanvas" xmlns:cx="http://schemas.microsoft.com/office/drawing/2014/chartex" xmlns:cx1="http://schemas.microsoft.com/office/drawing/2015/9/8/chartex" xmlns:cx2="http://schemas.microsoft.com/office/drawing/2015/10/21/chartex" xmlns:cx3="http://schemas.microsoft.com/office/drawing/2016/5/9/chartex" xmlns:cx4="http://schemas.microsoft.com/office/drawing/2016/5/10/chartex" xmlns:cx5="http://schemas.microsoft.com/office/drawing/2016/5/11/chartex" xmlns:cx6="http://schemas.microsoft.com/office/drawing/2016/5/12/chartex" xmlns:cx7="http://schemas.microsoft.com/office/drawing/2016/5/13/chartex" xmlns:cx8="http://schemas.microsoft.com/office/drawing/2016/5/14/chartex" xmlns:mc="http://schemas.openxmlformats.org/markup-compatibility/2006" xmlns:aink="http://schemas.microsoft.com/office/drawing/2016/ink" xmlns:am3d="http://schemas.microsoft.com/office/drawing/2017/model3d" xmlns:o="urn:schemas-microsoft-com:office:office" xmlns:oel="http://schemas.microsoft.com/office/2019/extlst" xmlns:r="http://schemas.openxmlformats.org/officeDocument/2006/relationships" xmlns:m="http://schemas.openxmlformats.org/officeDocument/2006/math" xmlns:v="urn:schemas-microsoft-com:vml" xmlns:wp14="http://schemas.microsoft.com/office/word/2010/wordprocessingDrawing" xmlns:wp="http://schemas.openxmlformats.org/drawingml/2006/wordprocessingDrawing" xmlns:w10="urn:schemas-microsoft-com:office:word" xmlns:w="http://schemas.openxmlformats.org/wordprocessingml/2006/main" xmlns:w14="http://schemas.microsoft.com/office/word/2010/wordml" xmlns:w15="http://schemas.microsoft.com/office/word/2012/wordml" xmlns:w16cex="http://schemas.microsoft.com/office/word/2018/wordml/cex" xmlns:w16cid="http://schemas.microsoft.com/office/word/2016/wordml/cid" xmlns:w16="http://schemas.microsoft.com/office/word/2018/wordml" xmlns:w16du="http://schemas.microsoft.com/office/word/2023/wordml/word16du" xmlns:w16sdtdh="http://schemas.microsoft.com/office/word/2020/wordml/sdtdatahash" xmlns:w16sdtfl="http://schemas.microsoft.com/office/word/2024/wordml/sdtformatlock" xmlns:w16se="http://schemas.microsoft.com/office/word/2015/wordml/symex" xmlns:wpg="http://schemas.microsoft.com/office/word/2010/wordprocessingGroup" xmlns:wpi="http://schemas.microsoft.com/office/word/2010/wordprocessingInk" xmlns:wne="http://schemas.microsoft.com/office/word/2006/wordml" xmlns:wps="http://schemas.microsoft.com/office/word/2010/wordprocessingShape" mc:Ignorable="w14 w15 w16se w16cid w16 w16cex w16sdtdh w16sdtfl w16du wp14">
+  <w:comment w:id="0" w:author="Youna Noynaert" w:date="2025-03-07T16:13:00Z" w:initials="YN">
+    <w:p>
+      <w:pPr>
+        <w:pStyle w:val="Tekstopmerking"/>
+      </w:pPr>
+      <w:r>
+        <w:rPr>
+          <w:rStyle w:val="Verwijzingopmerking"/>
+        </w:rPr>
+        <w:annotationRef/>
+      </w:r>
+      <w:r>
+        <w:t>BEKIJKEN</w:t>
+      </w:r>
+    </w:p>
+  </w:comment>
+  <w:comment w:id="1" w:author="Youna Noynaert" w:date="2025-03-07T16:17:00Z" w:initials="YN">
+    <w:p>
+      <w:pPr>
+        <w:pStyle w:val="Tekstopmerking"/>
+      </w:pPr>
+      <w:r>
+        <w:rPr>
+          <w:rStyle w:val="Verwijzingopmerking"/>
+        </w:rPr>
+        <w:annotationRef/>
+      </w:r>
+      <w:r>
+        <w:t>BEKIJKEN</w:t>
+      </w:r>
+    </w:p>
+  </w:comment>
+  <w:comment w:id="2" w:author="Youna Noynaert" w:date="2025-03-07T16:17:00Z" w:initials="YN">
+    <w:p>
+      <w:pPr>
+        <w:pStyle w:val="Tekstopmerking"/>
+      </w:pPr>
+      <w:r>
+        <w:rPr>
+          <w:rStyle w:val="Verwijzingopmerking"/>
+        </w:rPr>
+        <w:annotationRef/>
+      </w:r>
+      <w:r>
+        <w:t>BEKIJKEN</w:t>
+      </w:r>
+    </w:p>
+  </w:comment>
+  <w:comment w:id="3" w:author="Youna Noynaert" w:date="2025-03-07T16:17:00Z" w:initials="YN">
+    <w:p>
+      <w:pPr>
+        <w:pStyle w:val="Tekstopmerking"/>
+      </w:pPr>
+      <w:r>
+        <w:rPr>
+          <w:rStyle w:val="Verwijzingopmerking"/>
+        </w:rPr>
+        <w:annotationRef/>
+      </w:r>
+      <w:r>
+        <w:t>BEKIJKEN</w:t>
+      </w:r>
+    </w:p>
+    <w:p>
+      <w:pPr>
+        <w:pStyle w:val="Tekstopmerking"/>
+      </w:pPr>
+    </w:p>
+  </w:comment>
+</w:comments>
+</file>
+
+<file path=word/commentsExtended.xml><?xml version="1.0" encoding="utf-8"?>
+<w15:commentsEx xmlns:wpc="http://schemas.microsoft.com/office/word/2010/wordprocessingCanvas" xmlns:cx="http://schemas.microsoft.com/office/drawing/2014/chartex" xmlns:cx1="http://schemas.microsoft.com/office/drawing/2015/9/8/chartex" xmlns:cx2="http://schemas.microsoft.com/office/drawing/2015/10/21/chartex" xmlns:cx3="http://schemas.microsoft.com/office/drawing/2016/5/9/chartex" xmlns:cx4="http://schemas.microsoft.com/office/drawing/2016/5/10/chartex" xmlns:cx5="http://schemas.microsoft.com/office/drawing/2016/5/11/chartex" xmlns:cx6="http://schemas.microsoft.com/office/drawing/2016/5/12/chartex" xmlns:cx7="http://schemas.microsoft.com/office/drawing/2016/5/13/chartex" xmlns:cx8="http://schemas.microsoft.com/office/drawing/2016/5/14/chartex" xmlns:mc="http://schemas.openxmlformats.org/markup-compatibility/2006" xmlns:aink="http://schemas.microsoft.com/office/drawing/2016/ink" xmlns:am3d="http://schemas.microsoft.com/office/drawing/2017/model3d" xmlns:o="urn:schemas-microsoft-com:office:office" xmlns:oel="http://schemas.microsoft.com/office/2019/extlst" xmlns:r="http://schemas.openxmlformats.org/officeDocument/2006/relationships" xmlns:m="http://schemas.openxmlformats.org/officeDocument/2006/math" xmlns:v="urn:schemas-microsoft-com:vml" xmlns:wp14="http://schemas.microsoft.com/office/word/2010/wordprocessingDrawing" xmlns:wp="http://schemas.openxmlformats.org/drawingml/2006/wordprocessingDrawing" xmlns:w10="urn:schemas-microsoft-com:office:word" xmlns:w="http://schemas.openxmlformats.org/wordprocessingml/2006/main" xmlns:w14="http://schemas.microsoft.com/office/word/2010/wordml" xmlns:w15="http://schemas.microsoft.com/office/word/2012/wordml" xmlns:w16cex="http://schemas.microsoft.com/office/word/2018/wordml/cex" xmlns:w16cid="http://schemas.microsoft.com/office/word/2016/wordml/cid" xmlns:w16="http://schemas.microsoft.com/office/word/2018/wordml" xmlns:w16du="http://schemas.microsoft.com/office/word/2023/wordml/word16du" xmlns:w16sdtdh="http://schemas.microsoft.com/office/word/2020/wordml/sdtdatahash" xmlns:w16sdtfl="http://schemas.microsoft.com/office/word/2024/wordml/sdtformatlock" xmlns:w16se="http://schemas.microsoft.com/office/word/2015/wordml/symex" xmlns:wpg="http://schemas.microsoft.com/office/word/2010/wordprocessingGroup" xmlns:wpi="http://schemas.microsoft.com/office/word/2010/wordprocessingInk" xmlns:wne="http://schemas.microsoft.com/office/word/2006/wordml" xmlns:wps="http://schemas.microsoft.com/office/word/2010/wordprocessingShape" mc:Ignorable="w14 w15 w16se w16cid w16 w16cex w16sdtdh w16sdtfl w16du wp14">
+  <w15:commentEx w15:paraId="24F9F4FD" w15:done="0"/>
+  <w15:commentEx w15:paraId="273AC036" w15:done="0"/>
+  <w15:commentEx w15:paraId="1A5F4EAC" w15:done="0"/>
+  <w15:commentEx w15:paraId="59747152" w15:done="0"/>
+</w15:commentsEx>
+</file>
+
+<file path=word/commentsExtensible.xml><?xml version="1.0" encoding="utf-8"?>
+<w16cex:commentsExtensible xmlns:wpc="http://schemas.microsoft.com/office/word/2010/wordprocessingCanvas" xmlns:cx="http://schemas.microsoft.com/office/drawing/2014/chartex" xmlns:cx1="http://schemas.microsoft.com/office/drawing/2015/9/8/chartex" xmlns:cx2="http://schemas.microsoft.com/office/drawing/2015/10/21/chartex" xmlns:cx3="http://schemas.microsoft.com/office/drawing/2016/5/9/chartex" xmlns:cx4="http://schemas.microsoft.com/office/drawing/2016/5/10/chartex" xmlns:cx5="http://schemas.microsoft.com/office/drawing/2016/5/11/chartex" xmlns:cx6="http://schemas.microsoft.com/office/drawing/2016/5/12/chartex" xmlns:cx7="http://schemas.microsoft.com/office/drawing/2016/5/13/chartex" xmlns:cx8="http://schemas.microsoft.com/office/drawing/2016/5/14/chartex" xmlns:cr="http://schemas.microsoft.com/office/comments/2020/reactions" xmlns:mc="http://schemas.openxmlformats.org/markup-compatibility/2006" xmlns:aink="http://schemas.microsoft.com/office/drawing/2016/ink" xmlns:am3d="http://schemas.microsoft.com/office/drawing/2017/model3d" xmlns:o="urn:schemas-microsoft-com:office:office" xmlns:oel="http://schemas.microsoft.com/office/2019/extlst" xmlns:r="http://schemas.openxmlformats.org/officeDocument/2006/relationships" xmlns:m="http://schemas.openxmlformats.org/officeDocument/2006/math" xmlns:v="urn:schemas-microsoft-com:vml" xmlns:wp14="http://schemas.microsoft.com/office/word/2010/wordprocessingDrawing" xmlns:wp="http://schemas.openxmlformats.org/drawingml/2006/wordprocessingDrawing" xmlns:w10="urn:schemas-microsoft-com:office:word" xmlns:w="http://schemas.openxmlformats.org/wordprocessingml/2006/main" xmlns:w14="http://schemas.microsoft.com/office/word/2010/wordml" xmlns:w15="http://schemas.microsoft.com/office/word/2012/wordml" xmlns:w16cex="http://schemas.microsoft.com/office/word/2018/wordml/cex" xmlns:w16cid="http://schemas.microsoft.com/office/word/2016/wordml/cid" xmlns:w16="http://schemas.microsoft.com/office/word/2018/wordml" xmlns:w16du="http://schemas.microsoft.com/office/word/2023/wordml/word16du" xmlns:w16sdtdh="http://schemas.microsoft.com/office/word/2020/wordml/sdtdatahash" xmlns:w16sdtfl="http://schemas.microsoft.com/office/word/2024/wordml/sdtformatlock" xmlns:w16se="http://schemas.microsoft.com/office/word/2015/wordml/symex" xmlns:wpg="http://schemas.microsoft.com/office/word/2010/wordprocessingGroup" xmlns:wpi="http://schemas.microsoft.com/office/word/2010/wordprocessingInk" xmlns:wne="http://schemas.microsoft.com/office/word/2006/wordml" xmlns:wps="http://schemas.microsoft.com/office/word/2010/wordprocessingShape" mc:Ignorable="w14 w15 w16se w16cid w16 w16cex w16sdtdh w16sdtfl cr w16du wp14">
+  <w16cex:commentExtensible w16cex:durableId="0682D583" w16cex:dateUtc="2025-03-07T15:13:00Z"/>
+  <w16cex:commentExtensible w16cex:durableId="3A8BFBC5" w16cex:dateUtc="2025-03-07T15:17:00Z"/>
+  <w16cex:commentExtensible w16cex:durableId="5A0982F0" w16cex:dateUtc="2025-03-07T15:17:00Z"/>
+  <w16cex:commentExtensible w16cex:durableId="4CA93E08" w16cex:dateUtc="2025-03-07T15:17:00Z"/>
+</w16cex:commentsExtensible>
+</file>
+
+<file path=word/commentsIds.xml><?xml version="1.0" encoding="utf-8"?>
+<w16cid:commentsIds xmlns:wpc="http://schemas.microsoft.com/office/word/2010/wordprocessingCanvas" xmlns:cx="http://schemas.microsoft.com/office/drawing/2014/chartex" xmlns:cx1="http://schemas.microsoft.com/office/drawing/2015/9/8/chartex" xmlns:cx2="http://schemas.microsoft.com/office/drawing/2015/10/21/chartex" xmlns:cx3="http://schemas.microsoft.com/office/drawing/2016/5/9/chartex" xmlns:cx4="http://schemas.microsoft.com/office/drawing/2016/5/10/chartex" xmlns:cx5="http://schemas.microsoft.com/office/drawing/2016/5/11/chartex" xmlns:cx6="http://schemas.microsoft.com/office/drawing/2016/5/12/chartex" xmlns:cx7="http://schemas.microsoft.com/office/drawing/2016/5/13/chartex" xmlns:cx8="http://schemas.microsoft.com/office/drawing/2016/5/14/chartex" xmlns:mc="http://schemas.openxmlformats.org/markup-compatibility/2006" xmlns:aink="http://schemas.microsoft.com/office/drawing/2016/ink" xmlns:am3d="http://schemas.microsoft.com/office/drawing/2017/model3d" xmlns:o="urn:schemas-microsoft-com:office:office" xmlns:oel="http://schemas.microsoft.com/office/2019/extlst" xmlns:r="http://schemas.openxmlformats.org/officeDocument/2006/relationships" xmlns:m="http://schemas.openxmlformats.org/officeDocument/2006/math" xmlns:v="urn:schemas-microsoft-com:vml" xmlns:wp14="http://schemas.microsoft.com/office/word/2010/wordprocessingDrawing" xmlns:wp="http://schemas.openxmlformats.org/drawingml/2006/wordprocessingDrawing" xmlns:w10="urn:schemas-microsoft-com:office:word" xmlns:w="http://schemas.openxmlformats.org/wordprocessingml/2006/main" xmlns:w14="http://schemas.microsoft.com/office/word/2010/wordml" xmlns:w15="http://schemas.microsoft.com/office/word/2012/wordml" xmlns:w16cex="http://schemas.microsoft.com/office/word/2018/wordml/cex" xmlns:w16cid="http://schemas.microsoft.com/office/word/2016/wordml/cid" xmlns:w16="http://schemas.microsoft.com/office/word/2018/wordml" xmlns:w16du="http://schemas.microsoft.com/office/word/2023/wordml/word16du" xmlns:w16sdtdh="http://schemas.microsoft.com/office/word/2020/wordml/sdtdatahash" xmlns:w16sdtfl="http://schemas.microsoft.com/office/word/2024/wordml/sdtformatlock" xmlns:w16se="http://schemas.microsoft.com/office/word/2015/wordml/symex" xmlns:wpg="http://schemas.microsoft.com/office/word/2010/wordprocessingGroup" xmlns:wpi="http://schemas.microsoft.com/office/word/2010/wordprocessingInk" xmlns:wne="http://schemas.microsoft.com/office/word/2006/wordml" xmlns:wps="http://schemas.microsoft.com/office/word/2010/wordprocessingShape" mc:Ignorable="w14 w15 w16se w16cid w16 w16cex w16sdtdh w16sdtfl w16du wp14">
+  <w16cid:commentId w16cid:paraId="24F9F4FD" w16cid:durableId="0682D583"/>
+  <w16cid:commentId w16cid:paraId="273AC036" w16cid:durableId="3A8BFBC5"/>
+  <w16cid:commentId w16cid:paraId="1A5F4EAC" w16cid:durableId="5A0982F0"/>
+  <w16cid:commentId w16cid:paraId="59747152" w16cid:durableId="4CA93E08"/>
+</w16cid:commentsIds>
+</file>
+
+<file path=word/endnotes.xml><?xml version="1.0" encoding="utf-8"?>
+<w:endnotes xmlns:wpc="http://schemas.microsoft.com/office/word/2010/wordprocessingCanvas" xmlns:cx="http://schemas.microsoft.com/office/drawing/2014/chartex" xmlns:cx1="http://schemas.microsoft.com/office/drawing/2015/9/8/chartex" xmlns:cx2="http://schemas.microsoft.com/office/drawing/2015/10/21/chartex" xmlns:cx3="http://schemas.microsoft.com/office/drawing/2016/5/9/chartex" xmlns:cx4="http://schemas.microsoft.com/office/drawing/2016/5/10/chartex" xmlns:cx5="http://schemas.microsoft.com/office/drawing/2016/5/11/chartex" xmlns:cx6="http://schemas.microsoft.com/office/drawing/2016/5/12/chartex" xmlns:cx7="http://schemas.microsoft.com/office/drawing/2016/5/13/chartex" xmlns:cx8="http://schemas.microsoft.com/office/drawing/2016/5/14/chartex" xmlns:mc="http://schemas.openxmlformats.org/markup-compatibility/2006" xmlns:aink="http://schemas.microsoft.com/office/drawing/2016/ink" xmlns:am3d="http://schemas.microsoft.com/office/drawing/2017/model3d" xmlns:o="urn:schemas-microsoft-com:office:office" xmlns:oel="http://schemas.microsoft.com/office/2019/extlst" xmlns:r="http://schemas.openxmlformats.org/officeDocument/2006/relationships" xmlns:m="http://schemas.openxmlformats.org/officeDocument/2006/math" xmlns:v="urn:schemas-microsoft-com:vml" xmlns:wp14="http://schemas.microsoft.com/office/word/2010/wordprocessingDrawing" xmlns:wp="http://schemas.openxmlformats.org/drawingml/2006/wordprocessingDrawing" xmlns:w10="urn:schemas-microsoft-com:office:word" xmlns:w="http://schemas.openxmlformats.org/wordprocessingml/2006/main" xmlns:w14="http://schemas.microsoft.com/office/word/2010/wordml" xmlns:w15="http://schemas.microsoft.com/office/word/2012/wordml" xmlns:w16cex="http://schemas.microsoft.com/office/word/2018/wordml/cex" xmlns:w16cid="http://schemas.microsoft.com/office/word/2016/wordml/cid" xmlns:w16="http://schemas.microsoft.com/office/word/2018/wordml" xmlns:w16du="http://schemas.microsoft.com/office/word/2023/wordml/word16du" xmlns:w16sdtdh="http://schemas.microsoft.com/office/word/2020/wordml/sdtdatahash" xmlns:w16sdtfl="http://schemas.microsoft.com/office/word/2024/wordml/sdtformatlock" xmlns:w16se="http://schemas.microsoft.com/office/word/2015/wordml/symex" xmlns:wpg="http://schemas.microsoft.com/office/word/2010/wordprocessingGroup" xmlns:wpi="http://schemas.microsoft.com/office/word/2010/wordprocessingInk" xmlns:wne="http://schemas.microsoft.com/office/word/2006/wordml" xmlns:wps="http://schemas.microsoft.com/office/word/2010/wordprocessingShape" mc:Ignorable="w14 w15 w16se w16cid w16 w16cex w16sdtdh w16sdtfl w16du wp14">
+  <w:endnote w:type="separator" w:id="-1">
+    <w:p>
+      <w:r>
+        <w:separator/>
+      </w:r>
+    </w:p>
+  </w:endnote>
+  <w:endnote w:type="continuationSeparator" w:id="0">
+    <w:p>
+      <w:r>
+        <w:continuationSeparator/>
+      </w:r>
+    </w:p>
+  </w:endnote>
+</w:endnotes>
+</file>
+
+<file path=word/footer1.xml><?xml version="1.0" encoding="utf-8"?>
+<w:ftr xmlns:wpc="http://schemas.microsoft.com/office/word/2010/wordprocessingCanvas" xmlns:cx="http://schemas.microsoft.com/office/drawing/2014/chartex" xmlns:cx1="http://schemas.microsoft.com/office/drawing/2015/9/8/chartex" xmlns:cx2="http://schemas.microsoft.com/office/drawing/2015/10/21/chartex" xmlns:cx3="http://schemas.microsoft.com/office/drawing/2016/5/9/chartex" xmlns:cx4="http://schemas.microsoft.com/office/drawing/2016/5/10/chartex" xmlns:cx5="http://schemas.microsoft.com/office/drawing/2016/5/11/chartex" xmlns:cx6="http://schemas.microsoft.com/office/drawing/2016/5/12/chartex" xmlns:cx7="http://schemas.microsoft.com/office/drawing/2016/5/13/chartex" xmlns:cx8="http://schemas.microsoft.com/office/drawing/2016/5/14/chartex" xmlns:mc="http://schemas.openxmlformats.org/markup-compatibility/2006" xmlns:aink="http://schemas.microsoft.com/office/drawing/2016/ink" xmlns:am3d="http://schemas.microsoft.com/office/drawing/2017/model3d" xmlns:o="urn:schemas-microsoft-com:office:office" xmlns:oel="http://schemas.microsoft.com/office/2019/extlst" xmlns:r="http://schemas.openxmlformats.org/officeDocument/2006/relationships" xmlns:m="http://schemas.openxmlformats.org/officeDocument/2006/math" xmlns:v="urn:schemas-microsoft-com:vml" xmlns:wp14="http://schemas.microsoft.com/office/word/2010/wordprocessingDrawing" xmlns:wp="http://schemas.openxmlformats.org/drawingml/2006/wordprocessingDrawing" xmlns:w10="urn:schemas-microsoft-com:office:word" xmlns:w="http://schemas.openxmlformats.org/wordprocessingml/2006/main" xmlns:w14="http://schemas.microsoft.com/office/word/2010/wordml" xmlns:w15="http://schemas.microsoft.com/office/word/2012/wordml" xmlns:w16cex="http://schemas.microsoft.com/office/word/2018/wordml/cex" xmlns:w16cid="http://schemas.microsoft.com/office/word/2016/wordml/cid" xmlns:w16="http://schemas.microsoft.com/office/word/2018/wordml" xmlns:w16du="http://schemas.microsoft.com/office/word/2023/wordml/word16du" xmlns:w16sdtdh="http://schemas.microsoft.com/office/word/2020/wordml/sdtdatahash" xmlns:w16sdtfl="http://schemas.microsoft.com/office/word/2024/wordml/sdtformatlock" xmlns:w16se="http://schemas.microsoft.com/office/word/2015/wordml/symex" xmlns:wpg="http://schemas.microsoft.com/office/word/2010/wordprocessingGroup" xmlns:wpi="http://schemas.microsoft.com/office/word/2010/wordprocessingInk" xmlns:wne="http://schemas.microsoft.com/office/word/2006/wordml" xmlns:wps="http://schemas.microsoft.com/office/word/2010/wordprocessingShape" mc:Ignorable="w14 w15 w16se w16cid w16 w16cex w16sdtdh w16sdtfl w16du wp14">
+  <w:p>
+    <w:pPr>
+      <w:pStyle w:val="Voettekst"/>
+    </w:pPr>
+    <w:r>
+      <w:rPr>
+        <w:noProof/>
+      </w:rPr>
+      <mc:AlternateContent>
+        <mc:Choice Requires="wps">
+          <w:drawing>
+            <wp:anchor distT="0" distB="0" distL="0" distR="0" simplePos="0" relativeHeight="251662336" behindDoc="0" locked="0" layoutInCell="1" allowOverlap="1" wp14:anchorId="190C1F59" wp14:editId="2F614CC1">
+              <wp:simplePos x="635" y="635"/>
+              <wp:positionH relativeFrom="page">
+                <wp:align>left</wp:align>
+              </wp:positionH>
+              <wp:positionV relativeFrom="page">
+                <wp:align>bottom</wp:align>
+              </wp:positionV>
+              <wp:extent cx="1854835" cy="345440"/>
+              <wp:effectExtent l="0" t="0" r="12065" b="0"/>
+              <wp:wrapNone/>
+              <wp:docPr id="1798381289" name="Text Box 5" descr="Confidential - Oracle Restricted">
+                <a:extLst xmlns:a="http://schemas.openxmlformats.org/drawingml/2006/main">
+                  <a:ext uri="{5AE41FA2-C0FF-4470-9BD4-5FADCA87CBE2}">
+                    <aclsh:classification xmlns:aclsh="http://schemas.microsoft.com/office/drawing/2020/classificationShape" classificationOutcomeType="ftr"/>
+                  </a:ext>
+                </a:extLst>
+              </wp:docPr>
+              <wp:cNvGraphicFramePr/>
+              <a:graphic xmlns:a="http://schemas.openxmlformats.org/drawingml/2006/main">
+                <a:graphicData uri="http://schemas.microsoft.com/office/word/2010/wordprocessingShape">
+                  <wps:wsp>
+                    <wps:cNvSpPr txBox="1"/>
+                    <wps:spPr>
+                      <a:xfrm>
+                        <a:off x="0" y="0"/>
+                        <a:ext cx="1854835" cy="345440"/>
+                      </a:xfrm>
+                      <a:prstGeom prst="rect">
+                        <a:avLst/>
+                      </a:prstGeom>
+                      <a:noFill/>
+                      <a:ln>
+                        <a:noFill/>
+                      </a:ln>
+                    </wps:spPr>
+                    <wps:txbx>
+                      <w:txbxContent>
+                        <w:p>
+                          <w:pPr>
+                            <w:rPr>
+                              <w:rFonts w:ascii="Calibri" w:eastAsia="Calibri" w:hAnsi="Calibri" w:cs="Calibri"/>
+                              <w:noProof/>
+                              <w:color w:val="000000"/>
+                              <w:sz w:val="20"/>
+                              <w:szCs w:val="20"/>
+                            </w:rPr>
+                          </w:pPr>
+                          <w:r>
+                            <w:rPr>
+                              <w:rFonts w:ascii="Calibri" w:eastAsia="Calibri" w:hAnsi="Calibri" w:cs="Calibri"/>
+                              <w:noProof/>
+                              <w:color w:val="000000"/>
+                              <w:sz w:val="20"/>
+                              <w:szCs w:val="20"/>
+                            </w:rPr>
+                            <w:t>Confidential - Oracle Restricted</w:t>
+                          </w:r>
+                        </w:p>
+                      </w:txbxContent>
+                    </wps:txbx>
+                    <wps:bodyPr rot="0" spcFirstLastPara="0" vertOverflow="overflow" horzOverflow="overflow" vert="horz" wrap="none" lIns="254000" tIns="0" rIns="0" bIns="190500" numCol="1" spcCol="0" rtlCol="0" fromWordArt="0" anchor="b" anchorCtr="0" forceAA="0" compatLnSpc="1">
+                      <a:prstTxWarp prst="textNoShape">
+                        <a:avLst/>
+                      </a:prstTxWarp>
+                      <a:spAutoFit/>
+                    </wps:bodyPr>
+                  </wps:wsp>
+                </a:graphicData>
+              </a:graphic>
+            </wp:anchor>
+          </w:drawing>
+        </mc:Choice>
+        <mc:Fallback>
+          <w:pict>
+            <v:shapetype w14:anchorId="190C1F59" id="_x0000_t202" coordsize="21600,21600" o:spt="202" path="m,l,21600r21600,l21600,xe">
+              <v:stroke joinstyle="miter"/>
+              <v:path gradientshapeok="t" o:connecttype="rect"/>
+            </v:shapetype>
+            <v:shape id="Text Box 5" o:spid="_x0000_s1028" type="#_x0000_t202" alt="Confidential - Oracle Restricted" style="position:absolute;margin-left:0;margin-top:0;width:146.05pt;height:27.2pt;z-index:251662336;visibility:visible;mso-wrap-style:none;mso-wrap-distance-left:0;mso-wrap-distance-top:0;mso-wrap-distance-right:0;mso-wrap-distance-bottom:0;mso-position-horizontal:left;mso-position-horizontal-relative:page;mso-position-vertical:bottom;mso-position-vertical-relative:page;v-text-anchor:bottom" o:gfxdata="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" filled="f" stroked="f">
+              <v:textbox style="mso-fit-shape-to-text:t" inset="20pt,0,0,15pt">
+                <w:txbxContent>
+                  <w:p>
+                    <w:pPr>
+                      <w:rPr>
+                        <w:rFonts w:ascii="Calibri" w:eastAsia="Calibri" w:hAnsi="Calibri" w:cs="Calibri"/>
+                        <w:noProof/>
+                        <w:color w:val="000000"/>
+                        <w:sz w:val="20"/>
+                        <w:szCs w:val="20"/>
+                      </w:rPr>
+                    </w:pPr>
+                    <w:r>
+                      <w:rPr>
+                        <w:rFonts w:ascii="Calibri" w:eastAsia="Calibri" w:hAnsi="Calibri" w:cs="Calibri"/>
+                        <w:noProof/>
+                        <w:color w:val="000000"/>
+                        <w:sz w:val="20"/>
+                        <w:szCs w:val="20"/>
+                      </w:rPr>
+                      <w:t>Confidential - Oracle Restricted</w:t>
+                    </w:r>
+                  </w:p>
+                </w:txbxContent>
+              </v:textbox>
+              <w10:wrap anchorx="page" anchory="page"/>
+            </v:shape>
+          </w:pict>
+        </mc:Fallback>
+      </mc:AlternateContent>
+    </w:r>
+  </w:p>
+</w:ftr>
+</file>
+
+<file path=word/footer2.xml><?xml version="1.0" encoding="utf-8"?>
+<w:ftr xmlns:wpc="http://schemas.microsoft.com/office/word/2010/wordprocessingCanvas" xmlns:cx="http://schemas.microsoft.com/office/drawing/2014/chartex" xmlns:cx1="http://schemas.microsoft.com/office/drawing/2015/9/8/chartex" xmlns:cx2="http://schemas.microsoft.com/office/drawing/2015/10/21/chartex" xmlns:cx3="http://schemas.microsoft.com/office/drawing/2016/5/9/chartex" xmlns:cx4="http://schemas.microsoft.com/office/drawing/2016/5/10/chartex" xmlns:cx5="http://schemas.microsoft.com/office/drawing/2016/5/11/chartex" xmlns:cx6="http://schemas.microsoft.com/office/drawing/2016/5/12/chartex" xmlns:cx7="http://schemas.microsoft.com/office/drawing/2016/5/13/chartex" xmlns:cx8="http://schemas.microsoft.com/office/drawing/2016/5/14/chartex" xmlns:mc="http://schemas.openxmlformats.org/markup-compatibility/2006" xmlns:aink="http://schemas.microsoft.com/office/drawing/2016/ink" xmlns:am3d="http://schemas.microsoft.com/office/drawing/2017/model3d" xmlns:o="urn:schemas-microsoft-com:office:office" xmlns:oel="http://schemas.microsoft.com/office/2019/extlst" xmlns:r="http://schemas.openxmlformats.org/officeDocument/2006/relationships" xmlns:m="http://schemas.openxmlformats.org/officeDocument/2006/math" xmlns:v="urn:schemas-microsoft-com:vml" xmlns:wp14="http://schemas.microsoft.com/office/word/2010/wordprocessingDrawing" xmlns:wp="http://schemas.openxmlformats.org/drawingml/2006/wordprocessingDrawing" xmlns:w10="urn:schemas-microsoft-com:office:word" xmlns:w="http://schemas.openxmlformats.org/wordprocessingml/2006/main" xmlns:w14="http://schemas.microsoft.com/office/word/2010/wordml" xmlns:w15="http://schemas.microsoft.com/office/word/2012/wordml" xmlns:w16cex="http://schemas.microsoft.com/office/word/2018/wordml/cex" xmlns:w16cid="http://schemas.microsoft.com/office/word/2016/wordml/cid" xmlns:w16="http://schemas.microsoft.com/office/word/2018/wordml" xmlns:w16du="http://schemas.microsoft.com/office/word/2023/wordml/word16du" xmlns:w16sdtdh="http://schemas.microsoft.com/office/word/2020/wordml/sdtdatahash" xmlns:w16sdtfl="http://schemas.microsoft.com/office/word/2024/wordml/sdtformatlock" xmlns:w16se="http://schemas.microsoft.com/office/word/2015/wordml/symex" xmlns:wpg="http://schemas.microsoft.com/office/word/2010/wordprocessingGroup" xmlns:wpi="http://schemas.microsoft.com/office/word/2010/wordprocessingInk" xmlns:wne="http://schemas.microsoft.com/office/word/2006/wordml" xmlns:wps="http://schemas.microsoft.com/office/word/2010/wordprocessingShape" mc:Ignorable="w14 w15 w16se w16cid w16 w16cex w16sdtdh w16sdtfl w16du wp14">
+  <w:p>
+    <w:pPr>
+      <w:pStyle w:val="Voettekst"/>
+    </w:pPr>
+    <w:r>
+      <w:rPr>
+        <w:noProof/>
+      </w:rPr>
+      <mc:AlternateContent>
+        <mc:Choice Requires="wps">
+          <w:drawing>
+            <wp:anchor distT="0" distB="0" distL="0" distR="0" simplePos="0" relativeHeight="251663360" behindDoc="0" locked="0" layoutInCell="1" allowOverlap="1" wp14:anchorId="302D5861" wp14:editId="5F074C07">
+              <wp:simplePos x="0" y="0"/>
+              <wp:positionH relativeFrom="page">
+                <wp:align>left</wp:align>
+              </wp:positionH>
+              <wp:positionV relativeFrom="page">
+                <wp:align>bottom</wp:align>
+              </wp:positionV>
+              <wp:extent cx="1854835" cy="345440"/>
+              <wp:effectExtent l="0" t="0" r="12065" b="0"/>
+              <wp:wrapNone/>
+              <wp:docPr id="2015622612" name="Text Box 6" descr="Confidential - Oracle Restricted">
+                <a:extLst xmlns:a="http://schemas.openxmlformats.org/drawingml/2006/main">
+                  <a:ext uri="{5AE41FA2-C0FF-4470-9BD4-5FADCA87CBE2}">
+                    <aclsh:classification xmlns:aclsh="http://schemas.microsoft.com/office/drawing/2020/classificationShape" classificationOutcomeType="ftr"/>
+                  </a:ext>
+                </a:extLst>
+              </wp:docPr>
+              <wp:cNvGraphicFramePr/>
+              <a:graphic xmlns:a="http://schemas.openxmlformats.org/drawingml/2006/main">
+                <a:graphicData uri="http://schemas.microsoft.com/office/word/2010/wordprocessingShape">
+                  <wps:wsp>
+                    <wps:cNvSpPr txBox="1"/>
+                    <wps:spPr>
+                      <a:xfrm>
+                        <a:off x="0" y="0"/>
+                        <a:ext cx="1854835" cy="345440"/>
+                      </a:xfrm>
+                      <a:prstGeom prst="rect">
+                        <a:avLst/>
+                      </a:prstGeom>
+                      <a:noFill/>
+                      <a:ln>
+                        <a:noFill/>
+                      </a:ln>
+                    </wps:spPr>
+                    <wps:txbx>
+                      <w:txbxContent>
+                        <w:p>
+                          <w:pPr>
+                            <w:rPr>
+                              <w:rFonts w:ascii="Calibri" w:eastAsia="Calibri" w:hAnsi="Calibri" w:cs="Calibri"/>
+                              <w:noProof/>
+                              <w:color w:val="000000"/>
+                              <w:sz w:val="20"/>
+                              <w:szCs w:val="20"/>
+                            </w:rPr>
+                          </w:pPr>
+                          <w:r>
+                            <w:rPr>
+                              <w:rFonts w:ascii="Calibri" w:eastAsia="Calibri" w:hAnsi="Calibri" w:cs="Calibri"/>
+                              <w:noProof/>
+                              <w:color w:val="000000"/>
+                              <w:sz w:val="20"/>
+                              <w:szCs w:val="20"/>
+                            </w:rPr>
+                            <w:t>Confidential - Oracle Restricted</w:t>
+                          </w:r>
+                        </w:p>
+                      </w:txbxContent>
+                    </wps:txbx>
+                    <wps:bodyPr rot="0" spcFirstLastPara="0" vertOverflow="overflow" horzOverflow="overflow" vert="horz" wrap="none" lIns="254000" tIns="0" rIns="0" bIns="190500" numCol="1" spcCol="0" rtlCol="0" fromWordArt="0" anchor="b" anchorCtr="0" forceAA="0" compatLnSpc="1">
+                      <a:prstTxWarp prst="textNoShape">
+                        <a:avLst/>
+                      </a:prstTxWarp>
+                      <a:spAutoFit/>
+                    </wps:bodyPr>
+                  </wps:wsp>
+                </a:graphicData>
+              </a:graphic>
+            </wp:anchor>
+          </w:drawing>
+        </mc:Choice>
+        <mc:Fallback>
+          <w:pict>
+            <v:shapetype w14:anchorId="302D5861" id="_x0000_t202" coordsize="21600,21600" o:spt="202" path="m,l,21600r21600,l21600,xe">
+              <v:stroke joinstyle="miter"/>
+              <v:path gradientshapeok="t" o:connecttype="rect"/>
+            </v:shapetype>
+            <v:shape id="Text Box 6" o:spid="_x0000_s1029" type="#_x0000_t202" alt="Confidential - Oracle Restricted" style="position:absolute;margin-left:0;margin-top:0;width:146.05pt;height:27.2pt;z-index:251663360;visibility:visible;mso-wrap-style:none;mso-wrap-distance-left:0;mso-wrap-distance-top:0;mso-wrap-distance-right:0;mso-wrap-distance-bottom:0;mso-position-horizontal:left;mso-position-horizontal-relative:page;mso-position-vertical:bottom;mso-position-vertical-relative:page;v-text-anchor:bottom" o:gfxdata="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" filled="f" stroked="f">
+              <v:textbox style="mso-fit-shape-to-text:t" inset="20pt,0,0,15pt">
+                <w:txbxContent>
+                  <w:p>
+                    <w:pPr>
+                      <w:rPr>
+                        <w:rFonts w:ascii="Calibri" w:eastAsia="Calibri" w:hAnsi="Calibri" w:cs="Calibri"/>
+                        <w:noProof/>
+                        <w:color w:val="000000"/>
+                        <w:sz w:val="20"/>
+                        <w:szCs w:val="20"/>
+                      </w:rPr>
+                    </w:pPr>
+                    <w:r>
+                      <w:rPr>
+                        <w:rFonts w:ascii="Calibri" w:eastAsia="Calibri" w:hAnsi="Calibri" w:cs="Calibri"/>
+                        <w:noProof/>
+                        <w:color w:val="000000"/>
+                        <w:sz w:val="20"/>
+                        <w:szCs w:val="20"/>
+                      </w:rPr>
+                      <w:t>Confidential - Oracle Restricted</w:t>
+                    </w:r>
+                  </w:p>
+                </w:txbxContent>
+              </v:textbox>
+              <w10:wrap anchorx="page" anchory="page"/>
+            </v:shape>
+          </w:pict>
+        </mc:Fallback>
+      </mc:AlternateContent>
+    </w:r>
+  </w:p>
+</w:ftr>
+</file>
+
+<file path=word/footer3.xml><?xml version="1.0" encoding="utf-8"?>
+<w:ftr xmlns:wpc="http://schemas.microsoft.com/office/word/2010/wordprocessingCanvas" xmlns:cx="http://schemas.microsoft.com/office/drawing/2014/chartex" xmlns:cx1="http://schemas.microsoft.com/office/drawing/2015/9/8/chartex" xmlns:cx2="http://schemas.microsoft.com/office/drawing/2015/10/21/chartex" xmlns:cx3="http://schemas.microsoft.com/office/drawing/2016/5/9/chartex" xmlns:cx4="http://schemas.microsoft.com/office/drawing/2016/5/10/chartex" xmlns:cx5="http://schemas.microsoft.com/office/drawing/2016/5/11/chartex" xmlns:cx6="http://schemas.microsoft.com/office/drawing/2016/5/12/chartex" xmlns:cx7="http://schemas.microsoft.com/office/drawing/2016/5/13/chartex" xmlns:cx8="http://schemas.microsoft.com/office/drawing/2016/5/14/chartex" xmlns:mc="http://schemas.openxmlformats.org/markup-compatibility/2006" xmlns:aink="http://schemas.microsoft.com/office/drawing/2016/ink" xmlns:am3d="http://schemas.microsoft.com/office/drawing/2017/model3d" xmlns:o="urn:schemas-microsoft-com:office:office" xmlns:oel="http://schemas.microsoft.com/office/2019/extlst" xmlns:r="http://schemas.openxmlformats.org/officeDocument/2006/relationships" xmlns:m="http://schemas.openxmlformats.org/officeDocument/2006/math" xmlns:v="urn:schemas-microsoft-com:vml" xmlns:wp14="http://schemas.microsoft.com/office/word/2010/wordprocessingDrawing" xmlns:wp="http://schemas.openxmlformats.org/drawingml/2006/wordprocessingDrawing" xmlns:w10="urn:schemas-microsoft-com:office:word" xmlns:w="http://schemas.openxmlformats.org/wordprocessingml/2006/main" xmlns:w14="http://schemas.microsoft.com/office/word/2010/wordml" xmlns:w15="http://schemas.microsoft.com/office/word/2012/wordml" xmlns:w16cex="http://schemas.microsoft.com/office/word/2018/wordml/cex" xmlns:w16cid="http://schemas.microsoft.com/office/word/2016/wordml/cid" xmlns:w16="http://schemas.microsoft.com/office/word/2018/wordml" xmlns:w16du="http://schemas.microsoft.com/office/word/2023/wordml/word16du" xmlns:w16sdtdh="http://schemas.microsoft.com/office/word/2020/wordml/sdtdatahash" xmlns:w16sdtfl="http://schemas.microsoft.com/office/word/2024/wordml/sdtformatlock" xmlns:w16se="http://schemas.microsoft.com/office/word/2015/wordml/symex" xmlns:wpg="http://schemas.microsoft.com/office/word/2010/wordprocessingGroup" xmlns:wpi="http://schemas.microsoft.com/office/word/2010/wordprocessingInk" xmlns:wne="http://schemas.microsoft.com/office/word/2006/wordml" xmlns:wps="http://schemas.microsoft.com/office/word/2010/wordprocessingShape" mc:Ignorable="w14 w15 w16se w16cid w16 w16cex w16sdtdh w16sdtfl w16du wp14">
+  <w:p>
+    <w:pPr>
+      <w:pStyle w:val="Voettekst"/>
+    </w:pPr>
+    <w:r>
+      <w:rPr>
+        <w:noProof/>
+      </w:rPr>
+      <mc:AlternateContent>
+        <mc:Choice Requires="wps">
+          <w:drawing>
+            <wp:anchor distT="0" distB="0" distL="0" distR="0" simplePos="0" relativeHeight="251661312" behindDoc="0" locked="0" layoutInCell="1" allowOverlap="1" wp14:anchorId="40578AEA" wp14:editId="68581950">
+              <wp:simplePos x="635" y="635"/>
+              <wp:positionH relativeFrom="page">
+                <wp:align>left</wp:align>
+              </wp:positionH>
+              <wp:positionV relativeFrom="page">
+                <wp:align>bottom</wp:align>
+              </wp:positionV>
+              <wp:extent cx="1854835" cy="345440"/>
+              <wp:effectExtent l="0" t="0" r="12065" b="0"/>
+              <wp:wrapNone/>
+              <wp:docPr id="1355833652" name="Text Box 4" descr="Confidential - Oracle Restricted">
+                <a:extLst xmlns:a="http://schemas.openxmlformats.org/drawingml/2006/main">
+                  <a:ext uri="{5AE41FA2-C0FF-4470-9BD4-5FADCA87CBE2}">
+                    <aclsh:classification xmlns:aclsh="http://schemas.microsoft.com/office/drawing/2020/classificationShape" classificationOutcomeType="ftr"/>
+                  </a:ext>
+                </a:extLst>
+              </wp:docPr>
+              <wp:cNvGraphicFramePr/>
+              <a:graphic xmlns:a="http://schemas.openxmlformats.org/drawingml/2006/main">
+                <a:graphicData uri="http://schemas.microsoft.com/office/word/2010/wordprocessingShape">
+                  <wps:wsp>
+                    <wps:cNvSpPr txBox="1"/>
+                    <wps:spPr>
+                      <a:xfrm>
+                        <a:off x="0" y="0"/>
+                        <a:ext cx="1854835" cy="345440"/>
+                      </a:xfrm>
+                      <a:prstGeom prst="rect">
+                        <a:avLst/>
+                      </a:prstGeom>
+                      <a:noFill/>
+                      <a:ln>
+                        <a:noFill/>
+                      </a:ln>
+                    </wps:spPr>
+                    <wps:txbx>
+                      <w:txbxContent>
+                        <w:p>
+                          <w:pPr>
+                            <w:rPr>
+                              <w:rFonts w:ascii="Calibri" w:eastAsia="Calibri" w:hAnsi="Calibri" w:cs="Calibri"/>
+                              <w:noProof/>
+                              <w:color w:val="000000"/>
+                              <w:sz w:val="20"/>
+                              <w:szCs w:val="20"/>
+                            </w:rPr>
+                          </w:pPr>
+                          <w:r>
+                            <w:rPr>
+                              <w:rFonts w:ascii="Calibri" w:eastAsia="Calibri" w:hAnsi="Calibri" w:cs="Calibri"/>
+                              <w:noProof/>
+                              <w:color w:val="000000"/>
+                              <w:sz w:val="20"/>
+                              <w:szCs w:val="20"/>
+                            </w:rPr>
+                            <w:t>Confidential - Oracle Restricted</w:t>
+                          </w:r>
+                        </w:p>
+                      </w:txbxContent>
+                    </wps:txbx>
+                    <wps:bodyPr rot="0" spcFirstLastPara="0" vertOverflow="overflow" horzOverflow="overflow" vert="horz" wrap="none" lIns="254000" tIns="0" rIns="0" bIns="190500" numCol="1" spcCol="0" rtlCol="0" fromWordArt="0" anchor="b" anchorCtr="0" forceAA="0" compatLnSpc="1">
+                      <a:prstTxWarp prst="textNoShape">
+                        <a:avLst/>
+                      </a:prstTxWarp>
+                      <a:spAutoFit/>
+                    </wps:bodyPr>
+                  </wps:wsp>
+                </a:graphicData>
+              </a:graphic>
+            </wp:anchor>
+          </w:drawing>
+        </mc:Choice>
+        <mc:Fallback>
+          <w:pict>
+            <v:shapetype w14:anchorId="40578AEA" id="_x0000_t202" coordsize="21600,21600" o:spt="202" path="m,l,21600r21600,l21600,xe">
+              <v:stroke joinstyle="miter"/>
+              <v:path gradientshapeok="t" o:connecttype="rect"/>
+            </v:shapetype>
+            <v:shape id="Text Box 4" o:spid="_x0000_s1031" type="#_x0000_t202" alt="Confidential - Oracle Restricted" style="position:absolute;margin-left:0;margin-top:0;width:146.05pt;height:27.2pt;z-index:251661312;visibility:visible;mso-wrap-style:none;mso-wrap-distance-left:0;mso-wrap-distance-top:0;mso-wrap-distance-right:0;mso-wrap-distance-bottom:0;mso-position-horizontal:left;mso-position-horizontal-relative:page;mso-position-vertical:bottom;mso-position-vertical-relative:page;v-text-anchor:bottom" o:gfxdata="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" filled="f" stroked="f">
+              <v:textbox style="mso-fit-shape-to-text:t" inset="20pt,0,0,15pt">
+                <w:txbxContent>
+                  <w:p>
+                    <w:pPr>
+                      <w:rPr>
+                        <w:rFonts w:ascii="Calibri" w:eastAsia="Calibri" w:hAnsi="Calibri" w:cs="Calibri"/>
+                        <w:noProof/>
+                        <w:color w:val="000000"/>
+                        <w:sz w:val="20"/>
+                        <w:szCs w:val="20"/>
+                      </w:rPr>
+                    </w:pPr>
+                    <w:r>
+                      <w:rPr>
+                        <w:rFonts w:ascii="Calibri" w:eastAsia="Calibri" w:hAnsi="Calibri" w:cs="Calibri"/>
+                        <w:noProof/>
+                        <w:color w:val="000000"/>
+                        <w:sz w:val="20"/>
+                        <w:szCs w:val="20"/>
+                      </w:rPr>
+                      <w:t>Confidential - Oracle Restricted</w:t>
+                    </w:r>
+                  </w:p>
+                </w:txbxContent>
+              </v:textbox>
+              <w10:wrap anchorx="page" anchory="page"/>
+            </v:shape>
+          </w:pict>
+        </mc:Fallback>
+      </mc:AlternateContent>
+    </w:r>
+  </w:p>
+</w:ftr>
+</file>
+
+<file path=word/footnotes.xml><?xml version="1.0" encoding="utf-8"?>
+<w:footnotes xmlns:wpc="http://schemas.microsoft.com/office/word/2010/wordprocessingCanvas" xmlns:cx="http://schemas.microsoft.com/office/drawing/2014/chartex" xmlns:cx1="http://schemas.microsoft.com/office/drawing/2015/9/8/chartex" xmlns:cx2="http://schemas.microsoft.com/office/drawing/2015/10/21/chartex" xmlns:cx3="http://schemas.microsoft.com/office/drawing/2016/5/9/chartex" xmlns:cx4="http://schemas.microsoft.com/office/drawing/2016/5/10/chartex" xmlns:cx5="http://schemas.microsoft.com/office/drawing/2016/5/11/chartex" xmlns:cx6="http://schemas.microsoft.com/office/drawing/2016/5/12/chartex" xmlns:cx7="http://schemas.microsoft.com/office/drawing/2016/5/13/chartex" xmlns:cx8="http://schemas.microsoft.com/office/drawing/2016/5/14/chartex" xmlns:mc="http://schemas.openxmlformats.org/markup-compatibility/2006" xmlns:aink="http://schemas.microsoft.com/office/drawing/2016/ink" xmlns:am3d="http://schemas.microsoft.com/office/drawing/2017/model3d" xmlns:o="urn:schemas-microsoft-com:office:office" xmlns:oel="http://schemas.microsoft.com/office/2019/extlst" xmlns:r="http://schemas.openxmlformats.org/officeDocument/2006/relationships" xmlns:m="http://schemas.openxmlformats.org/officeDocument/2006/math" xmlns:v="urn:schemas-microsoft-com:vml" xmlns:wp14="http://schemas.microsoft.com/office/word/2010/wordprocessingDrawing" xmlns:wp="http://schemas.openxmlformats.org/drawingml/2006/wordprocessingDrawing" xmlns:w10="urn:schemas-microsoft-com:office:word" xmlns:w="http://schemas.openxmlformats.org/wordprocessingml/2006/main" xmlns:w14="http://schemas.microsoft.com/office/word/2010/wordml" xmlns:w15="http://schemas.microsoft.com/office/word/2012/wordml" xmlns:w16cex="http://schemas.microsoft.com/office/word/2018/wordml/cex" xmlns:w16cid="http://schemas.microsoft.com/office/word/2016/wordml/cid" xmlns:w16="http://schemas.microsoft.com/office/word/2018/wordml" xmlns:w16du="http://schemas.microsoft.com/office/word/2023/wordml/word16du" xmlns:w16sdtdh="http://schemas.microsoft.com/office/word/2020/wordml/sdtdatahash" xmlns:w16sdtfl="http://schemas.microsoft.com/office/word/2024/wordml/sdtformatlock" xmlns:w16se="http://schemas.microsoft.com/office/word/2015/wordml/symex" xmlns:wpg="http://schemas.microsoft.com/office/word/2010/wordprocessingGroup" xmlns:wpi="http://schemas.microsoft.com/office/word/2010/wordprocessingInk" xmlns:wne="http://schemas.microsoft.com/office/word/2006/wordml" xmlns:wps="http://schemas.microsoft.com/office/word/2010/wordprocessingShape" mc:Ignorable="w14 w15 w16se w16cid w16 w16cex w16sdtdh w16sdtfl w16du wp14">
+  <w:footnote w:type="separator" w:id="-1">
+    <w:p>
+      <w:r>
+        <w:separator/>
+      </w:r>
+    </w:p>
+  </w:footnote>
+  <w:footnote w:type="continuationSeparator" w:id="0">
+    <w:p>
+      <w:r>
+        <w:continuationSeparator/>
+      </w:r>
+    </w:p>
+  </w:footnote>
+</w:footnotes>
+</file>
+
+<file path=word/header1.xml><?xml version="1.0" encoding="utf-8"?>
+<w:hdr xmlns:wpc="http://schemas.microsoft.com/office/word/2010/wordprocessingCanvas" xmlns:cx="http://schemas.microsoft.com/office/drawing/2014/chartex" xmlns:cx1="http://schemas.microsoft.com/office/drawing/2015/9/8/chartex" xmlns:cx2="http://schemas.microsoft.com/office/drawing/2015/10/21/chartex" xmlns:cx3="http://schemas.microsoft.com/office/drawing/2016/5/9/chartex" xmlns:cx4="http://schemas.microsoft.com/office/drawing/2016/5/10/chartex" xmlns:cx5="http://schemas.microsoft.com/office/drawing/2016/5/11/chartex" xmlns:cx6="http://schemas.microsoft.com/office/drawing/2016/5/12/chartex" xmlns:cx7="http://schemas.microsoft.com/office/drawing/2016/5/13/chartex" xmlns:cx8="http://schemas.microsoft.com/office/drawing/2016/5/14/chartex" xmlns:mc="http://schemas.openxmlformats.org/markup-compatibility/2006" xmlns:aink="http://schemas.microsoft.com/office/drawing/2016/ink" xmlns:am3d="http://schemas.microsoft.com/office/drawing/2017/model3d" xmlns:o="urn:schemas-microsoft-com:office:office" xmlns:oel="http://schemas.microsoft.com/office/2019/extlst" xmlns:r="http://schemas.openxmlformats.org/officeDocument/2006/relationships" xmlns:m="http://schemas.openxmlformats.org/officeDocument/2006/math" xmlns:v="urn:schemas-microsoft-com:vml" xmlns:wp14="http://schemas.microsoft.com/office/word/2010/wordprocessingDrawing" xmlns:wp="http://schemas.openxmlformats.org/drawingml/2006/wordprocessingDrawing" xmlns:w10="urn:schemas-microsoft-com:office:word" xmlns:w="http://schemas.openxmlformats.org/wordprocessingml/2006/main" xmlns:w14="http://schemas.microsoft.com/office/word/2010/wordml" xmlns:w15="http://schemas.microsoft.com/office/word/2012/wordml" xmlns:w16cex="http://schemas.microsoft.com/office/word/2018/wordml/cex" xmlns:w16cid="http://schemas.microsoft.com/office/word/2016/wordml/cid" xmlns:w16="http://schemas.microsoft.com/office/word/2018/wordml" xmlns:w16du="http://schemas.microsoft.com/office/word/2023/wordml/word16du" xmlns:w16sdtdh="http://schemas.microsoft.com/office/word/2020/wordml/sdtdatahash" xmlns:w16sdtfl="http://schemas.microsoft.com/office/word/2024/wordml/sdtformatlock" xmlns:w16se="http://schemas.microsoft.com/office/word/2015/wordml/symex" xmlns:wpg="http://schemas.microsoft.com/office/word/2010/wordprocessingGroup" xmlns:wpi="http://schemas.microsoft.com/office/word/2010/wordprocessingInk" xmlns:wne="http://schemas.microsoft.com/office/word/2006/wordml" xmlns:wps="http://schemas.microsoft.com/office/word/2010/wordprocessingShape" mc:Ignorable="w14 w15 w16se w16cid w16 w16cex w16sdtdh w16sdtfl w16du wp14">
+  <w:p>
+    <w:pPr>
+      <w:pStyle w:val="Koptekst"/>
+    </w:pPr>
+    <w:r>
+      <w:rPr>
+        <w:noProof/>
+      </w:rPr>
+      <mc:AlternateContent>
+        <mc:Choice Requires="wps">
+          <w:drawing>
+            <wp:anchor distT="0" distB="0" distL="0" distR="0" simplePos="0" relativeHeight="251659264" behindDoc="0" locked="0" layoutInCell="1" allowOverlap="1" wp14:anchorId="2E60C105" wp14:editId="1F3465FD">
+              <wp:simplePos x="635" y="635"/>
+              <wp:positionH relativeFrom="page">
+                <wp:align>left</wp:align>
+              </wp:positionH>
+              <wp:positionV relativeFrom="page">
+                <wp:align>top</wp:align>
+              </wp:positionV>
+              <wp:extent cx="1854835" cy="345440"/>
+              <wp:effectExtent l="0" t="0" r="12065" b="10160"/>
+              <wp:wrapNone/>
+              <wp:docPr id="1971598611" name="Text Box 2" descr="Confidential - Oracle Restricted">
+                <a:extLst xmlns:a="http://schemas.openxmlformats.org/drawingml/2006/main">
+                  <a:ext uri="{5AE41FA2-C0FF-4470-9BD4-5FADCA87CBE2}">
+                    <aclsh:classification xmlns:aclsh="http://schemas.microsoft.com/office/drawing/2020/classificationShape" classificationOutcomeType="hdr"/>
+                  </a:ext>
+                </a:extLst>
+              </wp:docPr>
+              <wp:cNvGraphicFramePr/>
+              <a:graphic xmlns:a="http://schemas.openxmlformats.org/drawingml/2006/main">
+                <a:graphicData uri="http://schemas.microsoft.com/office/word/2010/wordprocessingShape">
+                  <wps:wsp>
+                    <wps:cNvSpPr txBox="1"/>
+                    <wps:spPr>
+                      <a:xfrm>
+                        <a:off x="0" y="0"/>
+                        <a:ext cx="1854835" cy="345440"/>
+                      </a:xfrm>
+                      <a:prstGeom prst="rect">
+                        <a:avLst/>
+                      </a:prstGeom>
+                      <a:noFill/>
+                      <a:ln>
+                        <a:noFill/>
+                      </a:ln>
+                    </wps:spPr>
+                    <wps:txbx>
+                      <w:txbxContent>
+                        <w:p>
+                          <w:pPr>
+                            <w:rPr>
+                              <w:rFonts w:ascii="Calibri" w:eastAsia="Calibri" w:hAnsi="Calibri" w:cs="Calibri"/>
+                              <w:noProof/>
+                              <w:color w:val="000000"/>
+                              <w:sz w:val="20"/>
+                              <w:szCs w:val="20"/>
+                            </w:rPr>
+                          </w:pPr>
+                          <w:r>
+                            <w:rPr>
+                              <w:rFonts w:ascii="Calibri" w:eastAsia="Calibri" w:hAnsi="Calibri" w:cs="Calibri"/>
+                              <w:noProof/>
+                              <w:color w:val="000000"/>
+                              <w:sz w:val="20"/>
+                              <w:szCs w:val="20"/>
+                            </w:rPr>
+                            <w:t>Confidential - Oracle Restricted</w:t>
+                          </w:r>
+                        </w:p>
+                      </w:txbxContent>
+                    </wps:txbx>
+                    <wps:bodyPr rot="0" spcFirstLastPara="0" vertOverflow="overflow" horzOverflow="overflow" vert="horz" wrap="none" lIns="254000" tIns="190500" rIns="0" bIns="0" numCol="1" spcCol="0" rtlCol="0" fromWordArt="0" anchor="t" anchorCtr="0" forceAA="0" compatLnSpc="1">
+                      <a:prstTxWarp prst="textNoShape">
+                        <a:avLst/>
+                      </a:prstTxWarp>
+                      <a:spAutoFit/>
+                    </wps:bodyPr>
+                  </wps:wsp>
+                </a:graphicData>
+              </a:graphic>
+            </wp:anchor>
+          </w:drawing>
+        </mc:Choice>
+        <mc:Fallback>
+          <w:pict>
+            <v:shapetype w14:anchorId="2E60C105" id="_x0000_t202" coordsize="21600,21600" o:spt="202" path="m,l,21600r21600,l21600,xe">
+              <v:stroke joinstyle="miter"/>
+              <v:path gradientshapeok="t" o:connecttype="rect"/>
+            </v:shapetype>
+            <v:shape id="Text Box 2" o:spid="_x0000_s1026" type="#_x0000_t202" alt="Confidential - Oracle Restricted" style="position:absolute;margin-left:0;margin-top:0;width:146.05pt;height:27.2pt;z-index:251659264;visibility:visible;mso-wrap-style:none;mso-wrap-distance-left:0;mso-wrap-distance-top:0;mso-wrap-distance-right:0;mso-wrap-distance-bottom:0;mso-position-horizontal:left;mso-position-horizontal-relative:page;mso-position-vertical:top;mso-position-vertical-relative:page;v-text-anchor:top" o:gfxdata="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" filled="f" stroked="f">
+              <v:textbox style="mso-fit-shape-to-text:t" inset="20pt,15pt,0,0">
+                <w:txbxContent>
+                  <w:p>
+                    <w:pPr>
+                      <w:rPr>
+                        <w:rFonts w:ascii="Calibri" w:eastAsia="Calibri" w:hAnsi="Calibri" w:cs="Calibri"/>
+                        <w:noProof/>
+                        <w:color w:val="000000"/>
+                        <w:sz w:val="20"/>
+                        <w:szCs w:val="20"/>
+                      </w:rPr>
+                    </w:pPr>
+                    <w:r>
+                      <w:rPr>
+                        <w:rFonts w:ascii="Calibri" w:eastAsia="Calibri" w:hAnsi="Calibri" w:cs="Calibri"/>
+                        <w:noProof/>
+                        <w:color w:val="000000"/>
+                        <w:sz w:val="20"/>
+                        <w:szCs w:val="20"/>
+                      </w:rPr>
+                      <w:t>Confidential - Oracle Restricted</w:t>
+                    </w:r>
+                  </w:p>
+                </w:txbxContent>
+              </v:textbox>
+              <w10:wrap anchorx="page" anchory="page"/>
+            </v:shape>
+          </w:pict>
+        </mc:Fallback>
+      </mc:AlternateContent>
+    </w:r>
+  </w:p>
+</w:hdr>
+</file>
+
+<file path=word/header2.xml><?xml version="1.0" encoding="utf-8"?>
+<w:hdr xmlns:wpc="http://schemas.microsoft.com/office/word/2010/wordprocessingCanvas" xmlns:cx="http://schemas.microsoft.com/office/drawing/2014/chartex" xmlns:cx1="http://schemas.microsoft.com/office/drawing/2015/9/8/chartex" xmlns:cx2="http://schemas.microsoft.com/office/drawing/2015/10/21/chartex" xmlns:cx3="http://schemas.microsoft.com/office/drawing/2016/5/9/chartex" xmlns:cx4="http://schemas.microsoft.com/office/drawing/2016/5/10/chartex" xmlns:cx5="http://schemas.microsoft.com/office/drawing/2016/5/11/chartex" xmlns:cx6="http://schemas.microsoft.com/office/drawing/2016/5/12/chartex" xmlns:cx7="http://schemas.microsoft.com/office/drawing/2016/5/13/chartex" xmlns:cx8="http://schemas.microsoft.com/office/drawing/2016/5/14/chartex" xmlns:mc="http://schemas.openxmlformats.org/markup-compatibility/2006" xmlns:aink="http://schemas.microsoft.com/office/drawing/2016/ink" xmlns:am3d="http://schemas.microsoft.com/office/drawing/2017/model3d" xmlns:o="urn:schemas-microsoft-com:office:office" xmlns:oel="http://schemas.microsoft.com/office/2019/extlst" xmlns:r="http://schemas.openxmlformats.org/officeDocument/2006/relationships" xmlns:m="http://schemas.openxmlformats.org/officeDocument/2006/math" xmlns:v="urn:schemas-microsoft-com:vml" xmlns:wp14="http://schemas.microsoft.com/office/word/2010/wordprocessingDrawing" xmlns:wp="http://schemas.openxmlformats.org/drawingml/2006/wordprocessingDrawing" xmlns:w10="urn:schemas-microsoft-com:office:word" xmlns:w="http://schemas.openxmlformats.org/wordprocessingml/2006/main" xmlns:w14="http://schemas.microsoft.com/office/word/2010/wordml" xmlns:w15="http://schemas.microsoft.com/office/word/2012/wordml" xmlns:w16cex="http://schemas.microsoft.com/office/word/2018/wordml/cex" xmlns:w16cid="http://schemas.microsoft.com/office/word/2016/wordml/cid" xmlns:w16="http://schemas.microsoft.com/office/word/2018/wordml" xmlns:w16du="http://schemas.microsoft.com/office/word/2023/wordml/word16du" xmlns:w16sdtdh="http://schemas.microsoft.com/office/word/2020/wordml/sdtdatahash" xmlns:w16sdtfl="http://schemas.microsoft.com/office/word/2024/wordml/sdtformatlock" xmlns:w16se="http://schemas.microsoft.com/office/word/2015/wordml/symex" xmlns:wpg="http://schemas.microsoft.com/office/word/2010/wordprocessingGroup" xmlns:wpi="http://schemas.microsoft.com/office/word/2010/wordprocessingInk" xmlns:wne="http://schemas.microsoft.com/office/word/2006/wordml" xmlns:wps="http://schemas.microsoft.com/office/word/2010/wordprocessingShape" mc:Ignorable="w14 w15 w16se w16cid w16 w16cex w16sdtdh w16sdtfl w16du wp14">
+  <w:p>
+    <w:pPr>
+      <w:pStyle w:val="Koptekst"/>
+    </w:pPr>
+    <w:r>
+      <w:rPr>
+        <w:noProof/>
+      </w:rPr>
+      <mc:AlternateContent>
+        <mc:Choice Requires="wps">
+          <w:drawing>
+            <wp:anchor distT="0" distB="0" distL="0" distR="0" simplePos="0" relativeHeight="251660288" behindDoc="0" locked="0" layoutInCell="1" allowOverlap="1" wp14:anchorId="3C2ABFDC" wp14:editId="014D854B">
+              <wp:simplePos x="0" y="0"/>
+              <wp:positionH relativeFrom="page">
+                <wp:align>left</wp:align>
+              </wp:positionH>
+              <wp:positionV relativeFrom="page">
+                <wp:align>top</wp:align>
+              </wp:positionV>
+              <wp:extent cx="1854835" cy="345440"/>
+              <wp:effectExtent l="0" t="0" r="12065" b="10160"/>
+              <wp:wrapNone/>
+              <wp:docPr id="836669445" name="Text Box 3" descr="Confidential - Oracle Restricted">
+                <a:extLst xmlns:a="http://schemas.openxmlformats.org/drawingml/2006/main">
+                  <a:ext uri="{5AE41FA2-C0FF-4470-9BD4-5FADCA87CBE2}">
+                    <aclsh:classification xmlns:aclsh="http://schemas.microsoft.com/office/drawing/2020/classificationShape" classificationOutcomeType="hdr"/>
+                  </a:ext>
+                </a:extLst>
+              </wp:docPr>
+              <wp:cNvGraphicFramePr/>
+              <a:graphic xmlns:a="http://schemas.openxmlformats.org/drawingml/2006/main">
+                <a:graphicData uri="http://schemas.microsoft.com/office/word/2010/wordprocessingShape">
+                  <wps:wsp>
+                    <wps:cNvSpPr txBox="1"/>
+                    <wps:spPr>
+                      <a:xfrm>
+                        <a:off x="0" y="0"/>
+                        <a:ext cx="1854835" cy="345440"/>
+                      </a:xfrm>
+                      <a:prstGeom prst="rect">
+                        <a:avLst/>
+                      </a:prstGeom>
+                      <a:noFill/>
+                      <a:ln>
+                        <a:noFill/>
+                      </a:ln>
+                    </wps:spPr>
+                    <wps:txbx>
+                      <w:txbxContent>
+                        <w:p>
+                          <w:pPr>
+                            <w:rPr>
+                              <w:rFonts w:ascii="Calibri" w:eastAsia="Calibri" w:hAnsi="Calibri" w:cs="Calibri"/>
+                              <w:noProof/>
+                              <w:color w:val="000000"/>
+                              <w:sz w:val="20"/>
+                              <w:szCs w:val="20"/>
+                            </w:rPr>
+                          </w:pPr>
+                          <w:r>
+                            <w:rPr>
+                              <w:rFonts w:ascii="Calibri" w:eastAsia="Calibri" w:hAnsi="Calibri" w:cs="Calibri"/>
+                              <w:noProof/>
+                              <w:color w:val="000000"/>
+                              <w:sz w:val="20"/>
+                              <w:szCs w:val="20"/>
+                            </w:rPr>
+                            <w:t>Confidential - Oracle Restricted</w:t>
+                          </w:r>
+                        </w:p>
+                      </w:txbxContent>
+                    </wps:txbx>
+                    <wps:bodyPr rot="0" spcFirstLastPara="0" vertOverflow="overflow" horzOverflow="overflow" vert="horz" wrap="none" lIns="254000" tIns="190500" rIns="0" bIns="0" numCol="1" spcCol="0" rtlCol="0" fromWordArt="0" anchor="t" anchorCtr="0" forceAA="0" compatLnSpc="1">
+                      <a:prstTxWarp prst="textNoShape">
+                        <a:avLst/>
+                      </a:prstTxWarp>
+                      <a:spAutoFit/>
+                    </wps:bodyPr>
+                  </wps:wsp>
+                </a:graphicData>
+              </a:graphic>
+            </wp:anchor>
+          </w:drawing>
+        </mc:Choice>
+        <mc:Fallback>
+          <w:pict>
+            <v:shapetype w14:anchorId="3C2ABFDC" id="_x0000_t202" coordsize="21600,21600" o:spt="202" path="m,l,21600r21600,l21600,xe">
+              <v:stroke joinstyle="miter"/>
+              <v:path gradientshapeok="t" o:connecttype="rect"/>
+            </v:shapetype>
+            <v:shape id="Text Box 3" o:spid="_x0000_s1027" type="#_x0000_t202" alt="Confidential - Oracle Restricted" style="position:absolute;margin-left:0;margin-top:0;width:146.05pt;height:27.2pt;z-index:251660288;visibility:visible;mso-wrap-style:none;mso-wrap-distance-left:0;mso-wrap-distance-top:0;mso-wrap-distance-right:0;mso-wrap-distance-bottom:0;mso-position-horizontal:left;mso-position-horizontal-relative:page;mso-position-vertical:top;mso-position-vertical-relative:page;v-text-anchor:top" o:gfxdata="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" filled="f" stroked="f">
+              <v:textbox style="mso-fit-shape-to-text:t" inset="20pt,15pt,0,0">
+                <w:txbxContent>
+                  <w:p>
+                    <w:pPr>
+                      <w:rPr>
+                        <w:rFonts w:ascii="Calibri" w:eastAsia="Calibri" w:hAnsi="Calibri" w:cs="Calibri"/>
+                        <w:noProof/>
+                        <w:color w:val="000000"/>
+                        <w:sz w:val="20"/>
+                        <w:szCs w:val="20"/>
+                      </w:rPr>
+                    </w:pPr>
+                    <w:r>
+                      <w:rPr>
+                        <w:rFonts w:ascii="Calibri" w:eastAsia="Calibri" w:hAnsi="Calibri" w:cs="Calibri"/>
+                        <w:noProof/>
+                        <w:color w:val="000000"/>
+                        <w:sz w:val="20"/>
+                        <w:szCs w:val="20"/>
+                      </w:rPr>
+                      <w:t>Confidential - Oracle Restricted</w:t>
+                    </w:r>
+                  </w:p>
+                </w:txbxContent>
+              </v:textbox>
+              <w10:wrap anchorx="page" anchory="page"/>
+            </v:shape>
+          </w:pict>
+        </mc:Fallback>
+      </mc:AlternateContent>
+    </w:r>
+  </w:p>
+</w:hdr>
+</file>
+
+<file path=word/header3.xml><?xml version="1.0" encoding="utf-8"?>
+<w:hdr xmlns:wpc="http://schemas.microsoft.com/office/word/2010/wordprocessingCanvas" xmlns:cx="http://schemas.microsoft.com/office/drawing/2014/chartex" xmlns:cx1="http://schemas.microsoft.com/office/drawing/2015/9/8/chartex" xmlns:cx2="http://schemas.microsoft.com/office/drawing/2015/10/21/chartex" xmlns:cx3="http://schemas.microsoft.com/office/drawing/2016/5/9/chartex" xmlns:cx4="http://schemas.microsoft.com/office/drawing/2016/5/10/chartex" xmlns:cx5="http://schemas.microsoft.com/office/drawing/2016/5/11/chartex" xmlns:cx6="http://schemas.microsoft.com/office/drawing/2016/5/12/chartex" xmlns:cx7="http://schemas.microsoft.com/office/drawing/2016/5/13/chartex" xmlns:cx8="http://schemas.microsoft.com/office/drawing/2016/5/14/chartex" xmlns:mc="http://schemas.openxmlformats.org/markup-compatibility/2006" xmlns:aink="http://schemas.microsoft.com/office/drawing/2016/ink" xmlns:am3d="http://schemas.microsoft.com/office/drawing/2017/model3d" xmlns:o="urn:schemas-microsoft-com:office:office" xmlns:oel="http://schemas.microsoft.com/office/2019/extlst" xmlns:r="http://schemas.openxmlformats.org/officeDocument/2006/relationships" xmlns:m="http://schemas.openxmlformats.org/officeDocument/2006/math" xmlns:v="urn:schemas-microsoft-com:vml" xmlns:wp14="http://schemas.microsoft.com/office/word/2010/wordprocessingDrawing" xmlns:wp="http://schemas.openxmlformats.org/drawingml/2006/wordprocessingDrawing" xmlns:w10="urn:schemas-microsoft-com:office:word" xmlns:w="http://schemas.openxmlformats.org/wordprocessingml/2006/main" xmlns:w14="http://schemas.microsoft.com/office/word/2010/wordml" xmlns:w15="http://schemas.microsoft.com/office/word/2012/wordml" xmlns:w16cex="http://schemas.microsoft.com/office/word/2018/wordml/cex" xmlns:w16cid="http://schemas.microsoft.com/office/word/2016/wordml/cid" xmlns:w16="http://schemas.microsoft.com/office/word/2018/wordml" xmlns:w16du="http://schemas.microsoft.com/office/word/2023/wordml/word16du" xmlns:w16sdtdh="http://schemas.microsoft.com/office/word/2020/wordml/sdtdatahash" xmlns:w16sdtfl="http://schemas.microsoft.com/office/word/2024/wordml/sdtformatlock" xmlns:w16se="http://schemas.microsoft.com/office/word/2015/wordml/symex" xmlns:wpg="http://schemas.microsoft.com/office/word/2010/wordprocessingGroup" xmlns:wpi="http://schemas.microsoft.com/office/word/2010/wordprocessingInk" xmlns:wne="http://schemas.microsoft.com/office/word/2006/wordml" xmlns:wps="http://schemas.microsoft.com/office/word/2010/wordprocessingShape" mc:Ignorable="w14 w15 w16se w16cid w16 w16cex w16sdtdh w16sdtfl w16du wp14">
+  <w:p>
+    <w:pPr>
+      <w:pStyle w:val="Koptekst"/>
+    </w:pPr>
+    <w:r>
+      <w:rPr>
+        <w:noProof/>
+      </w:rPr>
+      <mc:AlternateContent>
+        <mc:Choice Requires="wps">
+          <w:drawing>
+            <wp:anchor distT="0" distB="0" distL="0" distR="0" simplePos="0" relativeHeight="251658240" behindDoc="0" locked="0" layoutInCell="1" allowOverlap="1" wp14:anchorId="0F4A96DF" wp14:editId="43A13747">
+              <wp:simplePos x="635" y="635"/>
+              <wp:positionH relativeFrom="page">
+                <wp:align>left</wp:align>
+              </wp:positionH>
+              <wp:positionV relativeFrom="page">
+                <wp:align>top</wp:align>
+              </wp:positionV>
+              <wp:extent cx="1854835" cy="345440"/>
+              <wp:effectExtent l="0" t="0" r="12065" b="10160"/>
+              <wp:wrapNone/>
+              <wp:docPr id="1630748669" name="Text Box 1" descr="Confidential - Oracle Restricted">
+                <a:extLst xmlns:a="http://schemas.openxmlformats.org/drawingml/2006/main">
+                  <a:ext uri="{5AE41FA2-C0FF-4470-9BD4-5FADCA87CBE2}">
+                    <aclsh:classification xmlns:aclsh="http://schemas.microsoft.com/office/drawing/2020/classificationShape" classificationOutcomeType="hdr"/>
+                  </a:ext>
+                </a:extLst>
+              </wp:docPr>
+              <wp:cNvGraphicFramePr/>
+              <a:graphic xmlns:a="http://schemas.openxmlformats.org/drawingml/2006/main">
+                <a:graphicData uri="http://schemas.microsoft.com/office/word/2010/wordprocessingShape">
+                  <wps:wsp>
+                    <wps:cNvSpPr txBox="1"/>
+                    <wps:spPr>
+                      <a:xfrm>
+                        <a:off x="0" y="0"/>
+                        <a:ext cx="1854835" cy="345440"/>
+                      </a:xfrm>
+                      <a:prstGeom prst="rect">
+                        <a:avLst/>
+                      </a:prstGeom>
+                      <a:noFill/>
+                      <a:ln>
+                        <a:noFill/>
+                      </a:ln>
+                    </wps:spPr>
+                    <wps:txbx>
+                      <w:txbxContent>
+                        <w:p>
+                          <w:pPr>
+                            <w:rPr>
+                              <w:rFonts w:ascii="Calibri" w:eastAsia="Calibri" w:hAnsi="Calibri" w:cs="Calibri"/>
+                              <w:noProof/>
+                              <w:color w:val="000000"/>
+                              <w:sz w:val="20"/>
+                              <w:szCs w:val="20"/>
+                            </w:rPr>
+                          </w:pPr>
+                          <w:r>
+                            <w:rPr>
+                              <w:rFonts w:ascii="Calibri" w:eastAsia="Calibri" w:hAnsi="Calibri" w:cs="Calibri"/>
+                              <w:noProof/>
+                              <w:color w:val="000000"/>
+                              <w:sz w:val="20"/>
+                              <w:szCs w:val="20"/>
+                            </w:rPr>
+                            <w:t>Confidential - Oracle Restricted</w:t>
+                          </w:r>
+                        </w:p>
+                      </w:txbxContent>
+                    </wps:txbx>
+                    <wps:bodyPr rot="0" spcFirstLastPara="0" vertOverflow="overflow" horzOverflow="overflow" vert="horz" wrap="none" lIns="254000" tIns="190500" rIns="0" bIns="0" numCol="1" spcCol="0" rtlCol="0" fromWordArt="0" anchor="t" anchorCtr="0" forceAA="0" compatLnSpc="1">
+                      <a:prstTxWarp prst="textNoShape">
+                        <a:avLst/>
+                      </a:prstTxWarp>
+                      <a:spAutoFit/>
+                    </wps:bodyPr>
+                  </wps:wsp>
+                </a:graphicData>
+              </a:graphic>
+            </wp:anchor>
+          </w:drawing>
+        </mc:Choice>
+        <mc:Fallback>
+          <w:pict>
+            <v:shapetype w14:anchorId="0F4A96DF" id="_x0000_t202" coordsize="21600,21600" o:spt="202" path="m,l,21600r21600,l21600,xe">
+              <v:stroke joinstyle="miter"/>
+              <v:path gradientshapeok="t" o:connecttype="rect"/>
+            </v:shapetype>
+            <v:shape id="Text Box 1" o:spid="_x0000_s1030" type="#_x0000_t202" alt="Confidential - Oracle Restricted" style="position:absolute;margin-left:0;margin-top:0;width:146.05pt;height:27.2pt;z-index:251658240;visibility:visible;mso-wrap-style:none;mso-wrap-distance-left:0;mso-wrap-distance-top:0;mso-wrap-distance-right:0;mso-wrap-distance-bottom:0;mso-position-horizontal:left;mso-position-horizontal-relative:page;mso-position-vertical:top;mso-position-vertical-relative:page;v-text-anchor:top" o:gfxdata="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" filled="f" stroked="f">
+              <v:textbox style="mso-fit-shape-to-text:t" inset="20pt,15pt,0,0">
+                <w:txbxContent>
+                  <w:p>
+                    <w:pPr>
+                      <w:rPr>
+                        <w:rFonts w:ascii="Calibri" w:eastAsia="Calibri" w:hAnsi="Calibri" w:cs="Calibri"/>
+                        <w:noProof/>
+                        <w:color w:val="000000"/>
+                        <w:sz w:val="20"/>
+                        <w:szCs w:val="20"/>
+                      </w:rPr>
+                    </w:pPr>
+                    <w:r>
+                      <w:rPr>
+                        <w:rFonts w:ascii="Calibri" w:eastAsia="Calibri" w:hAnsi="Calibri" w:cs="Calibri"/>
+                        <w:noProof/>
+                        <w:color w:val="000000"/>
+                        <w:sz w:val="20"/>
+                        <w:szCs w:val="20"/>
+                      </w:rPr>
+                      <w:t>Confidential - Oracle Restricted</w:t>
+                    </w:r>
+                  </w:p>
+                </w:txbxContent>
+              </v:textbox>
+              <w10:wrap anchorx="page" anchory="page"/>
+            </v:shape>
+          </w:pict>
+        </mc:Fallback>
+      </mc:AlternateContent>
+    </w:r>
+  </w:p>
+</w:hdr>
+</file>
+
+<file path=word/numbering.xml><?xml version="1.0" encoding="utf-8"?>
+<w:numbering xmlns:wpc="http://schemas.microsoft.com/office/word/2010/wordprocessingCanvas" xmlns:cx="http://schemas.microsoft.com/office/drawing/2014/chartex" xmlns:cx1="http://schemas.microsoft.com/office/drawing/2015/9/8/chartex" xmlns:cx2="http://schemas.microsoft.com/office/drawing/2015/10/21/chartex" xmlns:cx3="http://schemas.microsoft.com/office/drawing/2016/5/9/chartex" xmlns:cx4="http://schemas.microsoft.com/office/drawing/2016/5/10/chartex" xmlns:cx5="http://schemas.microsoft.com/office/drawing/2016/5/11/chartex" xmlns:cx6="http://schemas.microsoft.com/office/drawing/2016/5/12/chartex" xmlns:cx7="http://schemas.microsoft.com/office/drawing/2016/5/13/chartex" xmlns:cx8="http://schemas.microsoft.com/office/drawing/2016/5/14/chartex" xmlns:mc="http://schemas.openxmlformats.org/markup-compatibility/2006" xmlns:aink="http://schemas.microsoft.com/office/drawing/2016/ink" xmlns:am3d="http://schemas.microsoft.com/office/drawing/2017/model3d" xmlns:o="urn:schemas-microsoft-com:office:office" xmlns:oel="http://schemas.microsoft.com/office/2019/extlst" xmlns:r="http://schemas.openxmlformats.org/officeDocument/2006/relationships" xmlns:m="http://schemas.openxmlformats.org/officeDocument/2006/math" xmlns:v="urn:schemas-microsoft-com:vml" xmlns:wp14="http://schemas.microsoft.com/office/word/2010/wordprocessingDrawing" xmlns:wp="http://schemas.openxmlformats.org/drawingml/2006/wordprocessingDrawing" xmlns:w10="urn:schemas-microsoft-com:office:word" xmlns:w="http://schemas.openxmlformats.org/wordprocessingml/2006/main" xmlns:w14="http://schemas.microsoft.com/office/word/2010/wordml" xmlns:w15="http://schemas.microsoft.com/office/word/2012/wordml" xmlns:w16cex="http://schemas.microsoft.com/office/word/2018/wordml/cex" xmlns:w16cid="http://schemas.microsoft.com/office/word/2016/wordml/cid" xmlns:w16="http://schemas.microsoft.com/office/word/2018/wordml" xmlns:w16du="http://schemas.microsoft.com/office/word/2023/wordml/word16du" xmlns:w16sdtdh="http://schemas.microsoft.com/office/word/2020/wordml/sdtdatahash" xmlns:w16sdtfl="http://schemas.microsoft.com/office/word/2024/wordml/sdtformatlock" xmlns:w16se="http://schemas.microsoft.com/office/word/2015/wordml/symex" xmlns:wpg="http://schemas.microsoft.com/office/word/2010/wordprocessingGroup" xmlns:wpi="http://schemas.microsoft.com/office/word/2010/wordprocessingInk" xmlns:wne="http://schemas.microsoft.com/office/word/2006/wordml" xmlns:wps="http://schemas.microsoft.com/office/word/2010/wordprocessingShape" mc:Ignorable="w14 w15 w16se w16cid w16 w16cex w16sdtdh w16sdtfl w16du wp14">
+  <w:abstractNum w:abstractNumId="0" w15:restartNumberingAfterBreak="0">
+    <w:nsid w:val="117D237E"/>
+    <w:multiLevelType w:val="hybridMultilevel"/>
+    <w:tmpl w:val="5BAC45FC"/>
+    <w:lvl w:ilvl="0" w:tplc="3CD64728">
+      <w:start w:val="1"/>
+      <w:numFmt w:val="bullet"/>
+      <w:lvlText w:val=""/>
+      <w:lvlJc w:val="left"/>
+      <w:pPr>
+        <w:ind w:left="1080" w:hanging="360"/>
+      </w:pPr>
+      <w:rPr>
+        <w:rFonts w:ascii="Symbol" w:hAnsi="Symbol"/>
+      </w:rPr>
+    </w:lvl>
+    <w:lvl w:ilvl="1" w:tplc="15DAAAA0">
+      <w:start w:val="1"/>
+      <w:numFmt w:val="bullet"/>
+      <w:lvlText w:val=""/>
+      <w:lvlJc w:val="left"/>
+      <w:pPr>
+        <w:ind w:left="1080" w:hanging="360"/>
+      </w:pPr>
+      <w:rPr>
+        <w:rFonts w:ascii="Symbol" w:hAnsi="Symbol"/>
+      </w:rPr>
+    </w:lvl>
+    <w:lvl w:ilvl="2" w:tplc="59C8DF76">
+      <w:start w:val="1"/>
+      <w:numFmt w:val="bullet"/>
+      <w:lvlText w:val=""/>
+      <w:lvlJc w:val="left"/>
+      <w:pPr>
+        <w:ind w:left="1080" w:hanging="360"/>
+      </w:pPr>
+      <w:rPr>
+        <w:rFonts w:ascii="Symbol" w:hAnsi="Symbol"/>
+      </w:rPr>
+    </w:lvl>
+    <w:lvl w:ilvl="3" w:tplc="633EDFB2">
+      <w:start w:val="1"/>
+      <w:numFmt w:val="bullet"/>
+      <w:lvlText w:val=""/>
+      <w:lvlJc w:val="left"/>
+      <w:pPr>
+        <w:ind w:left="1080" w:hanging="360"/>
+      </w:pPr>
+      <w:rPr>
+        <w:rFonts w:ascii="Symbol" w:hAnsi="Symbol"/>
+      </w:rPr>
+    </w:lvl>
+    <w:lvl w:ilvl="4" w:tplc="659ECE46">
+      <w:start w:val="1"/>
+      <w:numFmt w:val="bullet"/>
+      <w:lvlText w:val=""/>
+      <w:lvlJc w:val="left"/>
+      <w:pPr>
+        <w:ind w:left="1080" w:hanging="360"/>
+      </w:pPr>
+      <w:rPr>
+        <w:rFonts w:ascii="Symbol" w:hAnsi="Symbol"/>
+      </w:rPr>
+    </w:lvl>
+    <w:lvl w:ilvl="5" w:tplc="D8305AE6">
+      <w:start w:val="1"/>
+      <w:numFmt w:val="bullet"/>
+      <w:lvlText w:val=""/>
+      <w:lvlJc w:val="left"/>
+      <w:pPr>
+        <w:ind w:left="1080" w:hanging="360"/>
+      </w:pPr>
+      <w:rPr>
+        <w:rFonts w:ascii="Symbol" w:hAnsi="Symbol"/>
+      </w:rPr>
+    </w:lvl>
+    <w:lvl w:ilvl="6" w:tplc="90E66090">
+      <w:start w:val="1"/>
+      <w:numFmt w:val="bullet"/>
+      <w:lvlText w:val=""/>
+      <w:lvlJc w:val="left"/>
+      <w:pPr>
+        <w:ind w:left="1080" w:hanging="360"/>
+      </w:pPr>
+      <w:rPr>
+        <w:rFonts w:ascii="Symbol" w:hAnsi="Symbol"/>
+      </w:rPr>
+    </w:lvl>
+    <w:lvl w:ilvl="7" w:tplc="05A87428">
+      <w:start w:val="1"/>
+      <w:numFmt w:val="bullet"/>
+      <w:lvlText w:val=""/>
+      <w:lvlJc w:val="left"/>
+      <w:pPr>
+        <w:ind w:left="1080" w:hanging="360"/>
+      </w:pPr>
+      <w:rPr>
+        <w:rFonts w:ascii="Symbol" w:hAnsi="Symbol"/>
+      </w:rPr>
+    </w:lvl>
+    <w:lvl w:ilvl="8" w:tplc="93F4709E">
+      <w:start w:val="1"/>
+      <w:numFmt w:val="bullet"/>
+      <w:lvlText w:val=""/>
+      <w:lvlJc w:val="left"/>
+      <w:pPr>
+        <w:ind w:left="1080" w:hanging="360"/>
+      </w:pPr>
+      <w:rPr>
+        <w:rFonts w:ascii="Symbol" w:hAnsi="Symbol"/>
+      </w:rPr>
+    </w:lvl>
+  </w:abstractNum>
+  <w:num w:numId="1" w16cid:durableId="1858881199">
+    <w:abstractNumId w:val="0"/>
+  </w:num>
+</w:numbering>
+</file>
+
+<file path=word/people.xml><?xml version="1.0" encoding="utf-8"?>
+<w15:people xmlns:wpc="http://schemas.microsoft.com/office/word/2010/wordprocessingCanvas" xmlns:cx="http://schemas.microsoft.com/office/drawing/2014/chartex" xmlns:cx1="http://schemas.microsoft.com/office/drawing/2015/9/8/chartex" xmlns:cx2="http://schemas.microsoft.com/office/drawing/2015/10/21/chartex" xmlns:cx3="http://schemas.microsoft.com/office/drawing/2016/5/9/chartex" xmlns:cx4="http://schemas.microsoft.com/office/drawing/2016/5/10/chartex" xmlns:cx5="http://schemas.microsoft.com/office/drawing/2016/5/11/chartex" xmlns:cx6="http://schemas.microsoft.com/office/drawing/2016/5/12/chartex" xmlns:cx7="http://schemas.microsoft.com/office/drawing/2016/5/13/chartex" xmlns:cx8="http://schemas.microsoft.com/office/drawing/2016/5/14/chartex" xmlns:mc="http://schemas.openxmlformats.org/markup-compatibility/2006" xmlns:aink="http://schemas.microsoft.com/office/drawing/2016/ink" xmlns:am3d="http://schemas.microsoft.com/office/drawing/2017/model3d" xmlns:o="urn:schemas-microsoft-com:office:office" xmlns:oel="http://schemas.microsoft.com/office/2019/extlst" xmlns:r="http://schemas.openxmlformats.org/officeDocument/2006/relationships" xmlns:m="http://schemas.openxmlformats.org/officeDocument/2006/math" xmlns:v="urn:schemas-microsoft-com:vml" xmlns:wp14="http://schemas.microsoft.com/office/word/2010/wordprocessingDrawing" xmlns:wp="http://schemas.openxmlformats.org/drawingml/2006/wordprocessingDrawing" xmlns:w10="urn:schemas-microsoft-com:office:word" xmlns:w="http://schemas.openxmlformats.org/wordprocessingml/2006/main" xmlns:w14="http://schemas.microsoft.com/office/word/2010/wordml" xmlns:w15="http://schemas.microsoft.com/office/word/2012/wordml" xmlns:w16cex="http://schemas.microsoft.com/office/word/2018/wordml/cex" xmlns:w16cid="http://schemas.microsoft.com/office/word/2016/wordml/cid" xmlns:w16="http://schemas.microsoft.com/office/word/2018/wordml" xmlns:w16du="http://schemas.microsoft.com/office/word/2023/wordml/word16du" xmlns:w16sdtdh="http://schemas.microsoft.com/office/word/2020/wordml/sdtdatahash" xmlns:w16sdtfl="http://schemas.microsoft.com/office/word/2024/wordml/sdtformatlock" xmlns:w16se="http://schemas.microsoft.com/office/word/2015/wordml/symex" xmlns:wpg="http://schemas.microsoft.com/office/word/2010/wordprocessingGroup" xmlns:wpi="http://schemas.microsoft.com/office/word/2010/wordprocessingInk" xmlns:wne="http://schemas.microsoft.com/office/word/2006/wordml" xmlns:wps="http://schemas.microsoft.com/office/word/2010/wordprocessingShape" mc:Ignorable="w14 w15 w16se w16cid w16 w16cex w16sdtdh w16sdtfl w16du wp14">
+  <w15:person w15:author="Youna Noynaert">
+    <w15:presenceInfo w15:providerId="AD" w15:userId="S::youna.noynaert@student.hogent.be::b7a398f0-1086-414e-806d-24cdb7fc40e4"/>
+  </w15:person>
+</w15:people>
+</file>
+
 <file path=word/styles.xml><?xml version="1.0" encoding="utf-8"?>
-<w:styles xmlns:mc="http://schemas.openxmlformats.org/markup-compatibility/2006" xmlns:r="http://schemas.openxmlformats.org/officeDocument/2006/relationships" xmlns:w="http://schemas.openxmlformats.org/wordprocessingml/2006/main" xmlns:w14="http://schemas.microsoft.com/office/word/2010/wordml" xmlns:w15="http://schemas.microsoft.com/office/word/2012/wordml" xmlns:w16cex="http://schemas.microsoft.com/office/word/2018/wordml/cex" xmlns:w16cid="http://schemas.microsoft.com/office/word/2016/wordml/cid" xmlns:w16="http://schemas.microsoft.com/office/word/2018/wordml" xmlns:w16du="http://schemas.microsoft.com/office/word/2023/wordml/word16du" xmlns:w16sdtdh="http://schemas.microsoft.com/office/word/2020/wordml/sdtdatahash" xmlns:w16se="http://schemas.microsoft.com/office/word/2015/wordml/symex" mc:Ignorable="w14 w15 w16se w16cid w16 w16cex w16sdtdh w16du">
+<w:styles xmlns:mc="http://schemas.openxmlformats.org/markup-compatibility/2006" xmlns:r="http://schemas.openxmlformats.org/officeDocument/2006/relationships" xmlns:w="http://schemas.openxmlformats.org/wordprocessingml/2006/main" xmlns:w14="http://schemas.microsoft.com/office/word/2010/wordml" xmlns:w15="http://schemas.microsoft.com/office/word/2012/wordml" xmlns:w16cex="http://schemas.microsoft.com/office/word/2018/wordml/cex" xmlns:w16cid="http://schemas.microsoft.com/office/word/2016/wordml/cid" xmlns:w16="http://schemas.microsoft.com/office/word/2018/wordml" xmlns:w16du="http://schemas.microsoft.com/office/word/2023/wordml/word16du" xmlns:w16sdtdh="http://schemas.microsoft.com/office/word/2020/wordml/sdtdatahash" xmlns:w16sdtfl="http://schemas.microsoft.com/office/word/2024/wordml/sdtformatlock" xmlns:w16se="http://schemas.microsoft.com/office/word/2015/wordml/symex" mc:Ignorable="w14 w15 w16se w16cid w16 w16cex w16sdtdh w16sdtfl w16du">
   <w:docDefaults>
     <w:rPrDefault>
       <w:rPr>
@@ -499,7 +2733,7 @@
         <w:kern w:val="2"/>
         <w:sz w:val="24"/>
         <w:szCs w:val="24"/>
-        <w:lang w:val="en-BE" w:eastAsia="en-US" w:bidi="ar-SA"/>
+        <w:lang w:eastAsia="en-US" w:bidi="ar-SA"/>
         <w14:ligatures w14:val="standardContextual"/>
       </w:rPr>
     </w:rPrDefault>
@@ -883,15 +3117,15 @@
     <w:lsdException w:name="Unresolved Mention" w:semiHidden="1" w:unhideWhenUsed="1"/>
     <w:lsdException w:name="Smart Link" w:semiHidden="1" w:unhideWhenUsed="1"/>
   </w:latentStyles>
-  <w:style w:type="paragraph" w:default="1" w:styleId="Normal">
+  <w:style w:type="paragraph" w:default="1" w:styleId="Standaard">
     <w:name w:val="Normal"/>
     <w:qFormat/>
   </w:style>
-  <w:style w:type="paragraph" w:styleId="Heading1">
+  <w:style w:type="paragraph" w:styleId="Kop1">
     <w:name w:val="heading 1"/>
-    <w:basedOn w:val="Normal"/>
-    <w:next w:val="Normal"/>
-    <w:link w:val="Heading1Char"/>
+    <w:basedOn w:val="Standaard"/>
+    <w:next w:val="Standaard"/>
+    <w:link w:val="Kop1Char"/>
     <w:uiPriority w:val="9"/>
     <w:qFormat/>
     <w:rsid w:val="00CA2A1C"/>
@@ -908,11 +3142,11 @@
       <w:szCs w:val="40"/>
     </w:rPr>
   </w:style>
-  <w:style w:type="paragraph" w:styleId="Heading2">
+  <w:style w:type="paragraph" w:styleId="Kop2">
     <w:name w:val="heading 2"/>
-    <w:basedOn w:val="Normal"/>
-    <w:next w:val="Normal"/>
-    <w:link w:val="Heading2Char"/>
+    <w:basedOn w:val="Standaard"/>
+    <w:next w:val="Standaard"/>
+    <w:link w:val="Kop2Char"/>
     <w:uiPriority w:val="9"/>
     <w:semiHidden/>
     <w:unhideWhenUsed/>
@@ -931,11 +3165,11 @@
       <w:szCs w:val="32"/>
     </w:rPr>
   </w:style>
-  <w:style w:type="paragraph" w:styleId="Heading3">
+  <w:style w:type="paragraph" w:styleId="Kop3">
     <w:name w:val="heading 3"/>
-    <w:basedOn w:val="Normal"/>
-    <w:next w:val="Normal"/>
-    <w:link w:val="Heading3Char"/>
+    <w:basedOn w:val="Standaard"/>
+    <w:next w:val="Standaard"/>
+    <w:link w:val="Kop3Char"/>
     <w:uiPriority w:val="9"/>
     <w:semiHidden/>
     <w:unhideWhenUsed/>
@@ -954,11 +3188,11 @@
       <w:szCs w:val="28"/>
     </w:rPr>
   </w:style>
-  <w:style w:type="paragraph" w:styleId="Heading4">
+  <w:style w:type="paragraph" w:styleId="Kop4">
     <w:name w:val="heading 4"/>
-    <w:basedOn w:val="Normal"/>
-    <w:next w:val="Normal"/>
-    <w:link w:val="Heading4Char"/>
+    <w:basedOn w:val="Standaard"/>
+    <w:next w:val="Standaard"/>
+    <w:link w:val="Kop4Char"/>
     <w:uiPriority w:val="9"/>
     <w:semiHidden/>
     <w:unhideWhenUsed/>
@@ -977,11 +3211,11 @@
       <w:color w:val="0F4761" w:themeColor="accent1" w:themeShade="BF"/>
     </w:rPr>
   </w:style>
-  <w:style w:type="paragraph" w:styleId="Heading5">
+  <w:style w:type="paragraph" w:styleId="Kop5">
     <w:name w:val="heading 5"/>
-    <w:basedOn w:val="Normal"/>
-    <w:next w:val="Normal"/>
-    <w:link w:val="Heading5Char"/>
+    <w:basedOn w:val="Standaard"/>
+    <w:next w:val="Standaard"/>
+    <w:link w:val="Kop5Char"/>
     <w:uiPriority w:val="9"/>
     <w:semiHidden/>
     <w:unhideWhenUsed/>
@@ -998,11 +3232,11 @@
       <w:color w:val="0F4761" w:themeColor="accent1" w:themeShade="BF"/>
     </w:rPr>
   </w:style>
-  <w:style w:type="paragraph" w:styleId="Heading6">
+  <w:style w:type="paragraph" w:styleId="Kop6">
     <w:name w:val="heading 6"/>
-    <w:basedOn w:val="Normal"/>
-    <w:next w:val="Normal"/>
-    <w:link w:val="Heading6Char"/>
+    <w:basedOn w:val="Standaard"/>
+    <w:next w:val="Standaard"/>
+    <w:link w:val="Kop6Char"/>
     <w:uiPriority w:val="9"/>
     <w:semiHidden/>
     <w:unhideWhenUsed/>
@@ -1021,11 +3255,11 @@
       <w:color w:val="595959" w:themeColor="text1" w:themeTint="A6"/>
     </w:rPr>
   </w:style>
-  <w:style w:type="paragraph" w:styleId="Heading7">
+  <w:style w:type="paragraph" w:styleId="Kop7">
     <w:name w:val="heading 7"/>
-    <w:basedOn w:val="Normal"/>
-    <w:next w:val="Normal"/>
-    <w:link w:val="Heading7Char"/>
+    <w:basedOn w:val="Standaard"/>
+    <w:next w:val="Standaard"/>
+    <w:link w:val="Kop7Char"/>
     <w:uiPriority w:val="9"/>
     <w:semiHidden/>
     <w:unhideWhenUsed/>
@@ -1042,11 +3276,11 @@
       <w:color w:val="595959" w:themeColor="text1" w:themeTint="A6"/>
     </w:rPr>
   </w:style>
-  <w:style w:type="paragraph" w:styleId="Heading8">
+  <w:style w:type="paragraph" w:styleId="Kop8">
     <w:name w:val="heading 8"/>
-    <w:basedOn w:val="Normal"/>
-    <w:next w:val="Normal"/>
-    <w:link w:val="Heading8Char"/>
+    <w:basedOn w:val="Standaard"/>
+    <w:next w:val="Standaard"/>
+    <w:link w:val="Kop8Char"/>
     <w:uiPriority w:val="9"/>
     <w:semiHidden/>
     <w:unhideWhenUsed/>
@@ -1064,11 +3298,11 @@
       <w:color w:val="272727" w:themeColor="text1" w:themeTint="D8"/>
     </w:rPr>
   </w:style>
-  <w:style w:type="paragraph" w:styleId="Heading9">
+  <w:style w:type="paragraph" w:styleId="Kop9">
     <w:name w:val="heading 9"/>
-    <w:basedOn w:val="Normal"/>
-    <w:next w:val="Normal"/>
-    <w:link w:val="Heading9Char"/>
+    <w:basedOn w:val="Standaard"/>
+    <w:next w:val="Standaard"/>
+    <w:link w:val="Kop9Char"/>
     <w:uiPriority w:val="9"/>
     <w:semiHidden/>
     <w:unhideWhenUsed/>
@@ -1084,12 +3318,13 @@
       <w:color w:val="272727" w:themeColor="text1" w:themeTint="D8"/>
     </w:rPr>
   </w:style>
-  <w:style w:type="character" w:default="1" w:styleId="DefaultParagraphFont">
+  <w:style w:type="character" w:default="1" w:styleId="Standaardalinea-lettertype">
     <w:name w:val="Default Paragraph Font"/>
     <w:uiPriority w:val="1"/>
+    <w:semiHidden/>
     <w:unhideWhenUsed/>
   </w:style>
-  <w:style w:type="table" w:default="1" w:styleId="TableNormal">
+  <w:style w:type="table" w:default="1" w:styleId="Standaardtabel">
     <w:name w:val="Normal Table"/>
     <w:uiPriority w:val="99"/>
     <w:semiHidden/>
@@ -1104,16 +3339,16 @@
       </w:tblCellMar>
     </w:tblPr>
   </w:style>
-  <w:style w:type="numbering" w:default="1" w:styleId="NoList">
+  <w:style w:type="numbering" w:default="1" w:styleId="Geenlijst">
     <w:name w:val="No List"/>
     <w:uiPriority w:val="99"/>
     <w:semiHidden/>
     <w:unhideWhenUsed/>
   </w:style>
-  <w:style w:type="character" w:customStyle="1" w:styleId="Heading1Char">
-    <w:name w:val="Heading 1 Char"/>
-    <w:basedOn w:val="DefaultParagraphFont"/>
-    <w:link w:val="Heading1"/>
+  <w:style w:type="character" w:customStyle="1" w:styleId="Kop1Char">
+    <w:name w:val="Kop 1 Char"/>
+    <w:basedOn w:val="Standaardalinea-lettertype"/>
+    <w:link w:val="Kop1"/>
     <w:uiPriority w:val="9"/>
     <w:rsid w:val="00CA2A1C"/>
     <w:rPr>
@@ -1123,10 +3358,10 @@
       <w:szCs w:val="40"/>
     </w:rPr>
   </w:style>
-  <w:style w:type="character" w:customStyle="1" w:styleId="Heading2Char">
-    <w:name w:val="Heading 2 Char"/>
-    <w:basedOn w:val="DefaultParagraphFont"/>
-    <w:link w:val="Heading2"/>
+  <w:style w:type="character" w:customStyle="1" w:styleId="Kop2Char">
+    <w:name w:val="Kop 2 Char"/>
+    <w:basedOn w:val="Standaardalinea-lettertype"/>
+    <w:link w:val="Kop2"/>
     <w:uiPriority w:val="9"/>
     <w:semiHidden/>
     <w:rsid w:val="00CA2A1C"/>
@@ -1137,10 +3372,10 @@
       <w:szCs w:val="32"/>
     </w:rPr>
   </w:style>
-  <w:style w:type="character" w:customStyle="1" w:styleId="Heading3Char">
-    <w:name w:val="Heading 3 Char"/>
-    <w:basedOn w:val="DefaultParagraphFont"/>
-    <w:link w:val="Heading3"/>
+  <w:style w:type="character" w:customStyle="1" w:styleId="Kop3Char">
+    <w:name w:val="Kop 3 Char"/>
+    <w:basedOn w:val="Standaardalinea-lettertype"/>
+    <w:link w:val="Kop3"/>
     <w:uiPriority w:val="9"/>
     <w:semiHidden/>
     <w:rsid w:val="00CA2A1C"/>
@@ -1151,10 +3386,10 @@
       <w:szCs w:val="28"/>
     </w:rPr>
   </w:style>
-  <w:style w:type="character" w:customStyle="1" w:styleId="Heading4Char">
-    <w:name w:val="Heading 4 Char"/>
-    <w:basedOn w:val="DefaultParagraphFont"/>
-    <w:link w:val="Heading4"/>
+  <w:style w:type="character" w:customStyle="1" w:styleId="Kop4Char">
+    <w:name w:val="Kop 4 Char"/>
+    <w:basedOn w:val="Standaardalinea-lettertype"/>
+    <w:link w:val="Kop4"/>
     <w:uiPriority w:val="9"/>
     <w:semiHidden/>
     <w:rsid w:val="00CA2A1C"/>
@@ -1165,10 +3400,10 @@
       <w:color w:val="0F4761" w:themeColor="accent1" w:themeShade="BF"/>
     </w:rPr>
   </w:style>
-  <w:style w:type="character" w:customStyle="1" w:styleId="Heading5Char">
-    <w:name w:val="Heading 5 Char"/>
-    <w:basedOn w:val="DefaultParagraphFont"/>
-    <w:link w:val="Heading5"/>
+  <w:style w:type="character" w:customStyle="1" w:styleId="Kop5Char">
+    <w:name w:val="Kop 5 Char"/>
+    <w:basedOn w:val="Standaardalinea-lettertype"/>
+    <w:link w:val="Kop5"/>
     <w:uiPriority w:val="9"/>
     <w:semiHidden/>
     <w:rsid w:val="00CA2A1C"/>
@@ -1177,10 +3412,10 @@
       <w:color w:val="0F4761" w:themeColor="accent1" w:themeShade="BF"/>
     </w:rPr>
   </w:style>
-  <w:style w:type="character" w:customStyle="1" w:styleId="Heading6Char">
-    <w:name w:val="Heading 6 Char"/>
-    <w:basedOn w:val="DefaultParagraphFont"/>
-    <w:link w:val="Heading6"/>
+  <w:style w:type="character" w:customStyle="1" w:styleId="Kop6Char">
+    <w:name w:val="Kop 6 Char"/>
+    <w:basedOn w:val="Standaardalinea-lettertype"/>
+    <w:link w:val="Kop6"/>
     <w:uiPriority w:val="9"/>
     <w:semiHidden/>
     <w:rsid w:val="00CA2A1C"/>
@@ -1191,10 +3426,10 @@
       <w:color w:val="595959" w:themeColor="text1" w:themeTint="A6"/>
     </w:rPr>
   </w:style>
-  <w:style w:type="character" w:customStyle="1" w:styleId="Heading7Char">
-    <w:name w:val="Heading 7 Char"/>
-    <w:basedOn w:val="DefaultParagraphFont"/>
-    <w:link w:val="Heading7"/>
+  <w:style w:type="character" w:customStyle="1" w:styleId="Kop7Char">
+    <w:name w:val="Kop 7 Char"/>
+    <w:basedOn w:val="Standaardalinea-lettertype"/>
+    <w:link w:val="Kop7"/>
     <w:uiPriority w:val="9"/>
     <w:semiHidden/>
     <w:rsid w:val="00CA2A1C"/>
@@ -1203,10 +3438,10 @@
       <w:color w:val="595959" w:themeColor="text1" w:themeTint="A6"/>
     </w:rPr>
   </w:style>
-  <w:style w:type="character" w:customStyle="1" w:styleId="Heading8Char">
-    <w:name w:val="Heading 8 Char"/>
-    <w:basedOn w:val="DefaultParagraphFont"/>
-    <w:link w:val="Heading8"/>
+  <w:style w:type="character" w:customStyle="1" w:styleId="Kop8Char">
+    <w:name w:val="Kop 8 Char"/>
+    <w:basedOn w:val="Standaardalinea-lettertype"/>
+    <w:link w:val="Kop8"/>
     <w:uiPriority w:val="9"/>
     <w:semiHidden/>
     <w:rsid w:val="00CA2A1C"/>
@@ -1217,10 +3452,10 @@
       <w:color w:val="272727" w:themeColor="text1" w:themeTint="D8"/>
     </w:rPr>
   </w:style>
-  <w:style w:type="character" w:customStyle="1" w:styleId="Heading9Char">
-    <w:name w:val="Heading 9 Char"/>
-    <w:basedOn w:val="DefaultParagraphFont"/>
-    <w:link w:val="Heading9"/>
+  <w:style w:type="character" w:customStyle="1" w:styleId="Kop9Char">
+    <w:name w:val="Kop 9 Char"/>
+    <w:basedOn w:val="Standaardalinea-lettertype"/>
+    <w:link w:val="Kop9"/>
     <w:uiPriority w:val="9"/>
     <w:semiHidden/>
     <w:rsid w:val="00CA2A1C"/>
@@ -1229,11 +3464,11 @@
       <w:color w:val="272727" w:themeColor="text1" w:themeTint="D8"/>
     </w:rPr>
   </w:style>
-  <w:style w:type="paragraph" w:styleId="Title">
+  <w:style w:type="paragraph" w:styleId="Titel">
     <w:name w:val="Title"/>
-    <w:basedOn w:val="Normal"/>
-    <w:next w:val="Normal"/>
-    <w:link w:val="TitleChar"/>
+    <w:basedOn w:val="Standaard"/>
+    <w:next w:val="Standaard"/>
+    <w:link w:val="TitelChar"/>
     <w:uiPriority w:val="10"/>
     <w:qFormat/>
     <w:rsid w:val="00CA2A1C"/>
@@ -1249,10 +3484,10 @@
       <w:szCs w:val="56"/>
     </w:rPr>
   </w:style>
-  <w:style w:type="character" w:customStyle="1" w:styleId="TitleChar">
-    <w:name w:val="Title Char"/>
-    <w:basedOn w:val="DefaultParagraphFont"/>
-    <w:link w:val="Title"/>
+  <w:style w:type="character" w:customStyle="1" w:styleId="TitelChar">
+    <w:name w:val="Titel Char"/>
+    <w:basedOn w:val="Standaardalinea-lettertype"/>
+    <w:link w:val="Titel"/>
     <w:uiPriority w:val="10"/>
     <w:rsid w:val="00CA2A1C"/>
     <w:rPr>
@@ -1263,11 +3498,11 @@
       <w:szCs w:val="56"/>
     </w:rPr>
   </w:style>
-  <w:style w:type="paragraph" w:styleId="Subtitle">
+  <w:style w:type="paragraph" w:styleId="Ondertitel">
     <w:name w:val="Subtitle"/>
-    <w:basedOn w:val="Normal"/>
-    <w:next w:val="Normal"/>
-    <w:link w:val="SubtitleChar"/>
+    <w:basedOn w:val="Standaard"/>
+    <w:next w:val="Standaard"/>
+    <w:link w:val="OndertitelChar"/>
     <w:uiPriority w:val="11"/>
     <w:qFormat/>
     <w:rsid w:val="00CA2A1C"/>
@@ -1285,10 +3520,10 @@
       <w:szCs w:val="28"/>
     </w:rPr>
   </w:style>
-  <w:style w:type="character" w:customStyle="1" w:styleId="SubtitleChar">
-    <w:name w:val="Subtitle Char"/>
-    <w:basedOn w:val="DefaultParagraphFont"/>
-    <w:link w:val="Subtitle"/>
+  <w:style w:type="character" w:customStyle="1" w:styleId="OndertitelChar">
+    <w:name w:val="Ondertitel Char"/>
+    <w:basedOn w:val="Standaardalinea-lettertype"/>
+    <w:link w:val="Ondertitel"/>
     <w:uiPriority w:val="11"/>
     <w:rsid w:val="00CA2A1C"/>
     <w:rPr>
@@ -1299,11 +3534,11 @@
       <w:szCs w:val="28"/>
     </w:rPr>
   </w:style>
-  <w:style w:type="paragraph" w:styleId="Quote">
+  <w:style w:type="paragraph" w:styleId="Citaat">
     <w:name w:val="Quote"/>
-    <w:basedOn w:val="Normal"/>
-    <w:next w:val="Normal"/>
-    <w:link w:val="QuoteChar"/>
+    <w:basedOn w:val="Standaard"/>
+    <w:next w:val="Standaard"/>
+    <w:link w:val="CitaatChar"/>
     <w:uiPriority w:val="29"/>
     <w:qFormat/>
     <w:rsid w:val="00CA2A1C"/>
@@ -1317,10 +3552,10 @@
       <w:color w:val="404040" w:themeColor="text1" w:themeTint="BF"/>
     </w:rPr>
   </w:style>
-  <w:style w:type="character" w:customStyle="1" w:styleId="QuoteChar">
-    <w:name w:val="Quote Char"/>
-    <w:basedOn w:val="DefaultParagraphFont"/>
-    <w:link w:val="Quote"/>
+  <w:style w:type="character" w:customStyle="1" w:styleId="CitaatChar">
+    <w:name w:val="Citaat Char"/>
+    <w:basedOn w:val="Standaardalinea-lettertype"/>
+    <w:link w:val="Citaat"/>
     <w:uiPriority w:val="29"/>
     <w:rsid w:val="00CA2A1C"/>
     <w:rPr>
@@ -1329,9 +3564,9 @@
       <w:color w:val="404040" w:themeColor="text1" w:themeTint="BF"/>
     </w:rPr>
   </w:style>
-  <w:style w:type="paragraph" w:styleId="ListParagraph">
+  <w:style w:type="paragraph" w:styleId="Lijstalinea">
     <w:name w:val="List Paragraph"/>
-    <w:basedOn w:val="Normal"/>
+    <w:basedOn w:val="Standaard"/>
     <w:uiPriority w:val="34"/>
     <w:qFormat/>
     <w:rsid w:val="00CA2A1C"/>
@@ -1340,9 +3575,9 @@
       <w:contextualSpacing/>
     </w:pPr>
   </w:style>
-  <w:style w:type="character" w:styleId="IntenseEmphasis">
+  <w:style w:type="character" w:styleId="Intensievebenadrukking">
     <w:name w:val="Intense Emphasis"/>
-    <w:basedOn w:val="DefaultParagraphFont"/>
+    <w:basedOn w:val="Standaardalinea-lettertype"/>
     <w:uiPriority w:val="21"/>
     <w:qFormat/>
     <w:rsid w:val="00CA2A1C"/>
@@ -1352,11 +3587,11 @@
       <w:color w:val="0F4761" w:themeColor="accent1" w:themeShade="BF"/>
     </w:rPr>
   </w:style>
-  <w:style w:type="paragraph" w:styleId="IntenseQuote">
+  <w:style w:type="paragraph" w:styleId="Duidelijkcitaat">
     <w:name w:val="Intense Quote"/>
-    <w:basedOn w:val="Normal"/>
-    <w:next w:val="Normal"/>
-    <w:link w:val="IntenseQuoteChar"/>
+    <w:basedOn w:val="Standaard"/>
+    <w:next w:val="Standaard"/>
+    <w:link w:val="DuidelijkcitaatChar"/>
     <w:uiPriority w:val="30"/>
     <w:qFormat/>
     <w:rsid w:val="00CA2A1C"/>
@@ -1375,10 +3610,10 @@
       <w:color w:val="0F4761" w:themeColor="accent1" w:themeShade="BF"/>
     </w:rPr>
   </w:style>
-  <w:style w:type="character" w:customStyle="1" w:styleId="IntenseQuoteChar">
-    <w:name w:val="Intense Quote Char"/>
-    <w:basedOn w:val="DefaultParagraphFont"/>
-    <w:link w:val="IntenseQuote"/>
+  <w:style w:type="character" w:customStyle="1" w:styleId="DuidelijkcitaatChar">
+    <w:name w:val="Duidelijk citaat Char"/>
+    <w:basedOn w:val="Standaardalinea-lettertype"/>
+    <w:link w:val="Duidelijkcitaat"/>
     <w:uiPriority w:val="30"/>
     <w:rsid w:val="00CA2A1C"/>
     <w:rPr>
@@ -1387,9 +3622,9 @@
       <w:color w:val="0F4761" w:themeColor="accent1" w:themeShade="BF"/>
     </w:rPr>
   </w:style>
-  <w:style w:type="character" w:styleId="IntenseReference">
+  <w:style w:type="character" w:styleId="Intensieveverwijzing">
     <w:name w:val="Intense Reference"/>
-    <w:basedOn w:val="DefaultParagraphFont"/>
+    <w:basedOn w:val="Standaardalinea-lettertype"/>
     <w:uiPriority w:val="32"/>
     <w:qFormat/>
     <w:rsid w:val="00CA2A1C"/>
@@ -1403,7 +3638,7 @@
   </w:style>
   <w:style w:type="character" w:styleId="Hyperlink">
     <w:name w:val="Hyperlink"/>
-    <w:basedOn w:val="DefaultParagraphFont"/>
+    <w:basedOn w:val="Standaardalinea-lettertype"/>
     <w:uiPriority w:val="99"/>
     <w:unhideWhenUsed/>
     <w:rsid w:val="00CA2A1C"/>
@@ -1412,9 +3647,9 @@
       <w:u w:val="single"/>
     </w:rPr>
   </w:style>
-  <w:style w:type="character" w:styleId="UnresolvedMention">
+  <w:style w:type="character" w:styleId="Onopgelostemelding">
     <w:name w:val="Unresolved Mention"/>
-    <w:basedOn w:val="DefaultParagraphFont"/>
+    <w:basedOn w:val="Standaardalinea-lettertype"/>
     <w:uiPriority w:val="99"/>
     <w:semiHidden/>
     <w:unhideWhenUsed/>
@@ -1422,6 +3657,123 @@
     <w:rPr>
       <w:color w:val="605E5C"/>
       <w:shd w:val="clear" w:color="auto" w:fill="E1DFDD"/>
+    </w:rPr>
+  </w:style>
+  <w:style w:type="paragraph" w:styleId="Koptekst">
+    <w:name w:val="header"/>
+    <w:basedOn w:val="Standaard"/>
+    <w:link w:val="KoptekstChar"/>
+    <w:uiPriority w:val="99"/>
+    <w:unhideWhenUsed/>
+    <w:rsid w:val="00BC3021"/>
+    <w:pPr>
+      <w:tabs>
+        <w:tab w:val="center" w:pos="4513"/>
+        <w:tab w:val="right" w:pos="9026"/>
+      </w:tabs>
+    </w:pPr>
+  </w:style>
+  <w:style w:type="character" w:customStyle="1" w:styleId="KoptekstChar">
+    <w:name w:val="Koptekst Char"/>
+    <w:basedOn w:val="Standaardalinea-lettertype"/>
+    <w:link w:val="Koptekst"/>
+    <w:uiPriority w:val="99"/>
+    <w:rsid w:val="00BC3021"/>
+  </w:style>
+  <w:style w:type="paragraph" w:styleId="Voettekst">
+    <w:name w:val="footer"/>
+    <w:basedOn w:val="Standaard"/>
+    <w:link w:val="VoettekstChar"/>
+    <w:uiPriority w:val="99"/>
+    <w:unhideWhenUsed/>
+    <w:rsid w:val="00BC3021"/>
+    <w:pPr>
+      <w:tabs>
+        <w:tab w:val="center" w:pos="4513"/>
+        <w:tab w:val="right" w:pos="9026"/>
+      </w:tabs>
+    </w:pPr>
+  </w:style>
+  <w:style w:type="character" w:customStyle="1" w:styleId="VoettekstChar">
+    <w:name w:val="Voettekst Char"/>
+    <w:basedOn w:val="Standaardalinea-lettertype"/>
+    <w:link w:val="Voettekst"/>
+    <w:uiPriority w:val="99"/>
+    <w:rsid w:val="00BC3021"/>
+  </w:style>
+  <w:style w:type="character" w:styleId="GevolgdeHyperlink">
+    <w:name w:val="FollowedHyperlink"/>
+    <w:basedOn w:val="Standaardalinea-lettertype"/>
+    <w:uiPriority w:val="99"/>
+    <w:semiHidden/>
+    <w:unhideWhenUsed/>
+    <w:rsid w:val="008735D6"/>
+    <w:rPr>
+      <w:color w:val="96607D" w:themeColor="followedHyperlink"/>
+      <w:u w:val="single"/>
+    </w:rPr>
+  </w:style>
+  <w:style w:type="character" w:styleId="Verwijzingopmerking">
+    <w:name w:val="annotation reference"/>
+    <w:basedOn w:val="Standaardalinea-lettertype"/>
+    <w:uiPriority w:val="99"/>
+    <w:semiHidden/>
+    <w:unhideWhenUsed/>
+    <w:rsid w:val="008735D6"/>
+    <w:rPr>
+      <w:sz w:val="16"/>
+      <w:szCs w:val="16"/>
+    </w:rPr>
+  </w:style>
+  <w:style w:type="paragraph" w:styleId="Tekstopmerking">
+    <w:name w:val="annotation text"/>
+    <w:basedOn w:val="Standaard"/>
+    <w:link w:val="TekstopmerkingChar"/>
+    <w:uiPriority w:val="99"/>
+    <w:unhideWhenUsed/>
+    <w:rsid w:val="008735D6"/>
+    <w:rPr>
+      <w:sz w:val="20"/>
+      <w:szCs w:val="20"/>
+    </w:rPr>
+  </w:style>
+  <w:style w:type="character" w:customStyle="1" w:styleId="TekstopmerkingChar">
+    <w:name w:val="Tekst opmerking Char"/>
+    <w:basedOn w:val="Standaardalinea-lettertype"/>
+    <w:link w:val="Tekstopmerking"/>
+    <w:uiPriority w:val="99"/>
+    <w:rsid w:val="008735D6"/>
+    <w:rPr>
+      <w:sz w:val="20"/>
+      <w:szCs w:val="20"/>
+    </w:rPr>
+  </w:style>
+  <w:style w:type="paragraph" w:styleId="Onderwerpvanopmerking">
+    <w:name w:val="annotation subject"/>
+    <w:basedOn w:val="Tekstopmerking"/>
+    <w:next w:val="Tekstopmerking"/>
+    <w:link w:val="OnderwerpvanopmerkingChar"/>
+    <w:uiPriority w:val="99"/>
+    <w:semiHidden/>
+    <w:unhideWhenUsed/>
+    <w:rsid w:val="008735D6"/>
+    <w:rPr>
+      <w:b/>
+      <w:bCs/>
+    </w:rPr>
+  </w:style>
+  <w:style w:type="character" w:customStyle="1" w:styleId="OnderwerpvanopmerkingChar">
+    <w:name w:val="Onderwerp van opmerking Char"/>
+    <w:basedOn w:val="TekstopmerkingChar"/>
+    <w:link w:val="Onderwerpvanopmerking"/>
+    <w:uiPriority w:val="99"/>
+    <w:semiHidden/>
+    <w:rsid w:val="008735D6"/>
+    <w:rPr>
+      <w:b/>
+      <w:bCs/>
+      <w:sz w:val="20"/>
+      <w:szCs w:val="20"/>
     </w:rPr>
   </w:style>
 </w:styles>

</xml_diff>